<commit_message>
Update Phan cong_Danh gia_Ket qua BT nhom_HK1 2021.docx
</commit_message>
<xml_diff>
--- a/ChuDe5_Nhom12/Phan cong_Danh gia_Ket qua BT nhom_HK1 2021.docx
+++ b/ChuDe5_Nhom12/Phan cong_Danh gia_Ket qua BT nhom_HK1 2021.docx
@@ -39,6 +39,13 @@
         <w:tab/>
         <w:t xml:space="preserve">Nhóm: </w:t>
       </w:r>
+      <w:r>
+        <w:rPr>
+          <w:b/>
+          <w:sz w:val="28"/>
+        </w:rPr>
+        <w:t>12</w:t>
+      </w:r>
     </w:p>
     <w:p>
       <w:pPr>
@@ -60,6 +67,13 @@
         <w:tab/>
         <w:t xml:space="preserve">Số thứ tự đề tài: </w:t>
       </w:r>
+      <w:r>
+        <w:rPr>
+          <w:b/>
+          <w:sz w:val="28"/>
+        </w:rPr>
+        <w:t>5</w:t>
+      </w:r>
     </w:p>
     <w:p>
       <w:pPr>
@@ -88,16 +102,7 @@
           <w:b/>
           <w:sz w:val="28"/>
         </w:rPr>
-        <w:t>BẢNG PHÂN CÔNG – Đ</w:t>
-      </w:r>
-      <w:bookmarkStart w:id="0" w:name="_GoBack"/>
-      <w:bookmarkEnd w:id="0"/>
-      <w:r>
-        <w:rPr>
-          <w:b/>
-          <w:sz w:val="28"/>
-        </w:rPr>
-        <w:t>ÁNH GIÁ THỰC HIỆ</w:t>
+        <w:t>BẢNG PHÂN CÔNG – ĐÁNH GIÁ THỰC HIỆ</w:t>
       </w:r>
       <w:r>
         <w:rPr>
@@ -135,13 +140,13 @@
         <w:tblLook w:val="04A0" w:firstRow="1" w:lastRow="0" w:firstColumn="1" w:lastColumn="0" w:noHBand="0" w:noVBand="1"/>
       </w:tblPr>
       <w:tblGrid>
-        <w:gridCol w:w="704"/>
-        <w:gridCol w:w="1134"/>
-        <w:gridCol w:w="1985"/>
-        <w:gridCol w:w="1842"/>
-        <w:gridCol w:w="1701"/>
-        <w:gridCol w:w="993"/>
-        <w:gridCol w:w="1417"/>
+        <w:gridCol w:w="703"/>
+        <w:gridCol w:w="1217"/>
+        <w:gridCol w:w="1961"/>
+        <w:gridCol w:w="1819"/>
+        <w:gridCol w:w="1682"/>
+        <w:gridCol w:w="988"/>
+        <w:gridCol w:w="1406"/>
       </w:tblGrid>
       <w:tr>
         <w:trPr>
@@ -349,6 +354,9 @@
               <w:spacing w:before="120" w:after="120" w:line="288" w:lineRule="auto"/>
               <w:jc w:val="center"/>
             </w:pPr>
+            <w:r>
+              <w:t>B1809127</w:t>
+            </w:r>
           </w:p>
         </w:tc>
         <w:tc>
@@ -362,6 +370,9 @@
               <w:spacing w:before="120" w:after="120" w:line="288" w:lineRule="auto"/>
               <w:jc w:val="both"/>
             </w:pPr>
+            <w:r>
+              <w:t>Trần Văn Hòa</w:t>
+            </w:r>
           </w:p>
         </w:tc>
         <w:tc>
@@ -451,6 +462,9 @@
               <w:spacing w:before="120" w:after="120" w:line="288" w:lineRule="auto"/>
               <w:jc w:val="center"/>
             </w:pPr>
+            <w:r>
+              <w:t>B1809217</w:t>
+            </w:r>
           </w:p>
         </w:tc>
         <w:tc>
@@ -464,6 +478,9 @@
               <w:spacing w:before="120" w:after="120" w:line="288" w:lineRule="auto"/>
               <w:jc w:val="both"/>
             </w:pPr>
+            <w:r>
+              <w:t>Trần Phong Bão</w:t>
+            </w:r>
           </w:p>
         </w:tc>
         <w:tc>
@@ -553,6 +570,9 @@
               <w:spacing w:before="120" w:after="120" w:line="288" w:lineRule="auto"/>
               <w:jc w:val="center"/>
             </w:pPr>
+            <w:r>
+              <w:t>B1809231</w:t>
+            </w:r>
           </w:p>
         </w:tc>
         <w:tc>
@@ -566,6 +586,11 @@
               <w:spacing w:before="120" w:after="120" w:line="288" w:lineRule="auto"/>
               <w:jc w:val="both"/>
             </w:pPr>
+            <w:r>
+              <w:t>Đoàn Huỳnh Giao</w:t>
+            </w:r>
+            <w:bookmarkStart w:id="0" w:name="_GoBack"/>
+            <w:bookmarkEnd w:id="0"/>
           </w:p>
         </w:tc>
         <w:tc>

</xml_diff>

<commit_message>
chỉnh lại một số MessageBox
</commit_message>
<xml_diff>
--- a/ChuDe5_Nhom12/Phan cong_Danh gia_Ket qua BT nhom_HK1 2021.docx
+++ b/ChuDe5_Nhom12/Phan cong_Danh gia_Ket qua BT nhom_HK1 2021.docx
@@ -127,7 +127,7 @@
     </w:p>
     <w:tbl>
       <w:tblPr>
-        <w:tblW w:w="9776" w:type="dxa"/>
+        <w:tblW w:w="10263" w:type="dxa"/>
         <w:jc w:val="center"/>
         <w:tblBorders>
           <w:top w:val="single" w:sz="4" w:space="0" w:color="auto"/>
@@ -137,24 +137,31 @@
           <w:insideH w:val="single" w:sz="4" w:space="0" w:color="auto"/>
           <w:insideV w:val="single" w:sz="4" w:space="0" w:color="auto"/>
         </w:tblBorders>
+        <w:tblLayout w:type="fixed"/>
         <w:tblLook w:val="04A0" w:firstRow="1" w:lastRow="0" w:firstColumn="1" w:lastColumn="0" w:noHBand="0" w:noVBand="1"/>
       </w:tblPr>
       <w:tblGrid>
-        <w:gridCol w:w="703"/>
+        <w:gridCol w:w="421"/>
         <w:gridCol w:w="1217"/>
-        <w:gridCol w:w="1933"/>
+        <w:gridCol w:w="2043"/>
         <w:gridCol w:w="1889"/>
-        <w:gridCol w:w="1660"/>
-        <w:gridCol w:w="981"/>
-        <w:gridCol w:w="1393"/>
+        <w:gridCol w:w="1889"/>
+        <w:gridCol w:w="834"/>
+        <w:gridCol w:w="643"/>
+        <w:gridCol w:w="13"/>
+        <w:gridCol w:w="604"/>
+        <w:gridCol w:w="53"/>
+        <w:gridCol w:w="657"/>
       </w:tblGrid>
       <w:tr>
         <w:trPr>
+          <w:trHeight w:val="433"/>
           <w:jc w:val="center"/>
         </w:trPr>
         <w:tc>
           <w:tcPr>
-            <w:tcW w:w="704" w:type="dxa"/>
+            <w:tcW w:w="421" w:type="dxa"/>
+            <w:vMerge w:val="restart"/>
             <w:shd w:val="clear" w:color="auto" w:fill="FFC000"/>
             <w:vAlign w:val="center"/>
           </w:tcPr>
@@ -176,7 +183,8 @@
         </w:tc>
         <w:tc>
           <w:tcPr>
-            <w:tcW w:w="1134" w:type="dxa"/>
+            <w:tcW w:w="1217" w:type="dxa"/>
+            <w:vMerge w:val="restart"/>
             <w:shd w:val="clear" w:color="auto" w:fill="FFC000"/>
             <w:vAlign w:val="center"/>
           </w:tcPr>
@@ -198,7 +206,8 @@
         </w:tc>
         <w:tc>
           <w:tcPr>
-            <w:tcW w:w="1985" w:type="dxa"/>
+            <w:tcW w:w="2043" w:type="dxa"/>
+            <w:vMerge w:val="restart"/>
             <w:shd w:val="clear" w:color="auto" w:fill="FFC000"/>
             <w:vAlign w:val="center"/>
           </w:tcPr>
@@ -220,7 +229,8 @@
         </w:tc>
         <w:tc>
           <w:tcPr>
-            <w:tcW w:w="1842" w:type="dxa"/>
+            <w:tcW w:w="1889" w:type="dxa"/>
+            <w:vMerge w:val="restart"/>
             <w:shd w:val="clear" w:color="auto" w:fill="FFC000"/>
             <w:vAlign w:val="center"/>
           </w:tcPr>
@@ -242,7 +252,8 @@
         </w:tc>
         <w:tc>
           <w:tcPr>
-            <w:tcW w:w="1701" w:type="dxa"/>
+            <w:tcW w:w="1889" w:type="dxa"/>
+            <w:vMerge w:val="restart"/>
             <w:shd w:val="clear" w:color="auto" w:fill="FFC000"/>
             <w:vAlign w:val="center"/>
           </w:tcPr>
@@ -264,7 +275,8 @@
         </w:tc>
         <w:tc>
           <w:tcPr>
-            <w:tcW w:w="993" w:type="dxa"/>
+            <w:tcW w:w="834" w:type="dxa"/>
+            <w:vMerge w:val="restart"/>
             <w:shd w:val="clear" w:color="auto" w:fill="FFC000"/>
             <w:vAlign w:val="center"/>
           </w:tcPr>
@@ -292,7 +304,8 @@
         </w:tc>
         <w:tc>
           <w:tcPr>
-            <w:tcW w:w="1417" w:type="dxa"/>
+            <w:tcW w:w="1970" w:type="dxa"/>
+            <w:gridSpan w:val="5"/>
             <w:shd w:val="clear" w:color="auto" w:fill="FFC000"/>
             <w:vAlign w:val="center"/>
           </w:tcPr>
@@ -321,11 +334,338 @@
       </w:tr>
       <w:tr>
         <w:trPr>
+          <w:trHeight w:val="433"/>
           <w:jc w:val="center"/>
         </w:trPr>
         <w:tc>
           <w:tcPr>
-            <w:tcW w:w="704" w:type="dxa"/>
+            <w:tcW w:w="421" w:type="dxa"/>
+            <w:vMerge/>
+            <w:shd w:val="clear" w:color="auto" w:fill="FFC000"/>
+            <w:vAlign w:val="center"/>
+          </w:tcPr>
+          <w:p>
+            <w:pPr>
+              <w:spacing w:before="120" w:after="120" w:line="288" w:lineRule="auto"/>
+              <w:jc w:val="center"/>
+              <w:rPr>
+                <w:b/>
+              </w:rPr>
+            </w:pPr>
+          </w:p>
+        </w:tc>
+        <w:tc>
+          <w:tcPr>
+            <w:tcW w:w="1217" w:type="dxa"/>
+            <w:vMerge/>
+            <w:shd w:val="clear" w:color="auto" w:fill="FFC000"/>
+            <w:vAlign w:val="center"/>
+          </w:tcPr>
+          <w:p>
+            <w:pPr>
+              <w:spacing w:before="120" w:after="120" w:line="288" w:lineRule="auto"/>
+              <w:jc w:val="center"/>
+              <w:rPr>
+                <w:b/>
+              </w:rPr>
+            </w:pPr>
+          </w:p>
+        </w:tc>
+        <w:tc>
+          <w:tcPr>
+            <w:tcW w:w="2043" w:type="dxa"/>
+            <w:vMerge/>
+            <w:shd w:val="clear" w:color="auto" w:fill="FFC000"/>
+            <w:vAlign w:val="center"/>
+          </w:tcPr>
+          <w:p>
+            <w:pPr>
+              <w:spacing w:before="120" w:after="120" w:line="288" w:lineRule="auto"/>
+              <w:jc w:val="center"/>
+              <w:rPr>
+                <w:b/>
+              </w:rPr>
+            </w:pPr>
+          </w:p>
+        </w:tc>
+        <w:tc>
+          <w:tcPr>
+            <w:tcW w:w="1889" w:type="dxa"/>
+            <w:vMerge/>
+            <w:shd w:val="clear" w:color="auto" w:fill="FFC000"/>
+            <w:vAlign w:val="center"/>
+          </w:tcPr>
+          <w:p>
+            <w:pPr>
+              <w:spacing w:before="120" w:after="120" w:line="288" w:lineRule="auto"/>
+              <w:jc w:val="center"/>
+              <w:rPr>
+                <w:b/>
+              </w:rPr>
+            </w:pPr>
+          </w:p>
+        </w:tc>
+        <w:tc>
+          <w:tcPr>
+            <w:tcW w:w="1889" w:type="dxa"/>
+            <w:vMerge/>
+            <w:shd w:val="clear" w:color="auto" w:fill="FFC000"/>
+            <w:vAlign w:val="center"/>
+          </w:tcPr>
+          <w:p>
+            <w:pPr>
+              <w:spacing w:before="120" w:after="120" w:line="288" w:lineRule="auto"/>
+              <w:jc w:val="center"/>
+              <w:rPr>
+                <w:b/>
+              </w:rPr>
+            </w:pPr>
+          </w:p>
+        </w:tc>
+        <w:tc>
+          <w:tcPr>
+            <w:tcW w:w="834" w:type="dxa"/>
+            <w:vMerge/>
+            <w:shd w:val="clear" w:color="auto" w:fill="FFC000"/>
+            <w:vAlign w:val="center"/>
+          </w:tcPr>
+          <w:p>
+            <w:pPr>
+              <w:spacing w:before="120" w:after="120" w:line="288" w:lineRule="auto"/>
+              <w:jc w:val="center"/>
+              <w:rPr>
+                <w:b/>
+              </w:rPr>
+            </w:pPr>
+          </w:p>
+        </w:tc>
+        <w:tc>
+          <w:tcPr>
+            <w:tcW w:w="643" w:type="dxa"/>
+            <w:shd w:val="clear" w:color="auto" w:fill="FFC000"/>
+            <w:vAlign w:val="center"/>
+          </w:tcPr>
+          <w:p>
+            <w:pPr>
+              <w:spacing w:before="120" w:after="120" w:line="288" w:lineRule="auto"/>
+              <w:jc w:val="center"/>
+              <w:rPr>
+                <w:b/>
+              </w:rPr>
+            </w:pPr>
+            <w:r>
+              <w:rPr>
+                <w:b/>
+              </w:rPr>
+              <w:t>Hòa</w:t>
+            </w:r>
+          </w:p>
+        </w:tc>
+        <w:tc>
+          <w:tcPr>
+            <w:tcW w:w="617" w:type="dxa"/>
+            <w:gridSpan w:val="2"/>
+            <w:shd w:val="clear" w:color="auto" w:fill="FFC000"/>
+            <w:vAlign w:val="center"/>
+          </w:tcPr>
+          <w:p>
+            <w:pPr>
+              <w:spacing w:before="120" w:after="120" w:line="288" w:lineRule="auto"/>
+              <w:jc w:val="center"/>
+              <w:rPr>
+                <w:b/>
+              </w:rPr>
+            </w:pPr>
+            <w:r>
+              <w:rPr>
+                <w:b/>
+              </w:rPr>
+              <w:t>Bão</w:t>
+            </w:r>
+          </w:p>
+        </w:tc>
+        <w:tc>
+          <w:tcPr>
+            <w:tcW w:w="710" w:type="dxa"/>
+            <w:gridSpan w:val="2"/>
+            <w:shd w:val="clear" w:color="auto" w:fill="FFC000"/>
+            <w:vAlign w:val="center"/>
+          </w:tcPr>
+          <w:p>
+            <w:pPr>
+              <w:spacing w:before="120" w:after="120" w:line="288" w:lineRule="auto"/>
+              <w:jc w:val="center"/>
+              <w:rPr>
+                <w:b/>
+              </w:rPr>
+            </w:pPr>
+            <w:r>
+              <w:rPr>
+                <w:b/>
+              </w:rPr>
+              <w:t>Giao</w:t>
+            </w:r>
+          </w:p>
+        </w:tc>
+      </w:tr>
+      <w:tr>
+        <w:trPr>
+          <w:jc w:val="center"/>
+        </w:trPr>
+        <w:tc>
+          <w:tcPr>
+            <w:tcW w:w="421" w:type="dxa"/>
+            <w:shd w:val="clear" w:color="auto" w:fill="auto"/>
+            <w:vAlign w:val="center"/>
+          </w:tcPr>
+          <w:p>
+            <w:pPr>
+              <w:pStyle w:val="ListParagraph"/>
+              <w:numPr>
+                <w:ilvl w:val="0"/>
+                <w:numId w:val="3"/>
+              </w:numPr>
+              <w:spacing w:before="120" w:after="120" w:line="288" w:lineRule="auto"/>
+              <w:ind w:left="470" w:hanging="357"/>
+              <w:contextualSpacing w:val="0"/>
+              <w:jc w:val="center"/>
+            </w:pPr>
+          </w:p>
+        </w:tc>
+        <w:tc>
+          <w:tcPr>
+            <w:tcW w:w="1217" w:type="dxa"/>
+            <w:shd w:val="clear" w:color="auto" w:fill="auto"/>
+            <w:vAlign w:val="center"/>
+          </w:tcPr>
+          <w:p>
+            <w:pPr>
+              <w:spacing w:before="120" w:after="120" w:line="288" w:lineRule="auto"/>
+              <w:jc w:val="center"/>
+            </w:pPr>
+            <w:r>
+              <w:t>B1809127</w:t>
+            </w:r>
+          </w:p>
+        </w:tc>
+        <w:tc>
+          <w:tcPr>
+            <w:tcW w:w="2043" w:type="dxa"/>
+            <w:shd w:val="clear" w:color="auto" w:fill="auto"/>
+            <w:vAlign w:val="center"/>
+          </w:tcPr>
+          <w:p>
+            <w:pPr>
+              <w:spacing w:before="120" w:after="120" w:line="288" w:lineRule="auto"/>
+              <w:jc w:val="both"/>
+            </w:pPr>
+            <w:r>
+              <w:t>Trần Văn Hòa</w:t>
+            </w:r>
+            <w:bookmarkStart w:id="0" w:name="_GoBack"/>
+            <w:bookmarkEnd w:id="0"/>
+          </w:p>
+        </w:tc>
+        <w:tc>
+          <w:tcPr>
+            <w:tcW w:w="1889" w:type="dxa"/>
+            <w:shd w:val="clear" w:color="auto" w:fill="auto"/>
+            <w:vAlign w:val="center"/>
+          </w:tcPr>
+          <w:p>
+            <w:pPr>
+              <w:spacing w:before="120" w:after="120" w:line="288" w:lineRule="auto"/>
+              <w:jc w:val="both"/>
+            </w:pPr>
+            <w:r>
+              <w:t>Class MyPublics, frmMain, chức năng thoát đăng nhập, frmHangHoa,</w:t>
+            </w:r>
+            <w:r>
+              <w:t xml:space="preserve"> frmPhatSinh</w:t>
+            </w:r>
+            <w:r>
+              <w:t>, viết kết quả thực hiện.</w:t>
+            </w:r>
+          </w:p>
+        </w:tc>
+        <w:tc>
+          <w:tcPr>
+            <w:tcW w:w="1889" w:type="dxa"/>
+            <w:shd w:val="clear" w:color="auto" w:fill="auto"/>
+            <w:vAlign w:val="center"/>
+          </w:tcPr>
+          <w:p>
+            <w:pPr>
+              <w:spacing w:before="120" w:after="120" w:line="288" w:lineRule="auto"/>
+              <w:jc w:val="both"/>
+            </w:pPr>
+            <w:r>
+              <w:t>Class MyPublics, frmMain, chức năng thoát đăng nhập, frmHangHoa, frmPhatSinh, viết kết quả thực hiện.</w:t>
+            </w:r>
+          </w:p>
+        </w:tc>
+        <w:tc>
+          <w:tcPr>
+            <w:tcW w:w="834" w:type="dxa"/>
+            <w:shd w:val="clear" w:color="auto" w:fill="auto"/>
+            <w:vAlign w:val="center"/>
+          </w:tcPr>
+          <w:p>
+            <w:pPr>
+              <w:spacing w:before="120" w:after="120" w:line="288" w:lineRule="auto"/>
+              <w:jc w:val="center"/>
+            </w:pPr>
+            <w:r>
+              <w:t>10</w:t>
+            </w:r>
+          </w:p>
+        </w:tc>
+        <w:tc>
+          <w:tcPr>
+            <w:tcW w:w="656" w:type="dxa"/>
+            <w:gridSpan w:val="2"/>
+            <w:vAlign w:val="center"/>
+          </w:tcPr>
+          <w:p>
+            <w:pPr>
+              <w:spacing w:before="120" w:after="120" w:line="288" w:lineRule="auto"/>
+              <w:jc w:val="center"/>
+            </w:pPr>
+          </w:p>
+        </w:tc>
+        <w:tc>
+          <w:tcPr>
+            <w:tcW w:w="657" w:type="dxa"/>
+            <w:gridSpan w:val="2"/>
+            <w:vAlign w:val="center"/>
+          </w:tcPr>
+          <w:p>
+            <w:pPr>
+              <w:spacing w:before="120" w:after="120" w:line="288" w:lineRule="auto"/>
+              <w:jc w:val="center"/>
+            </w:pPr>
+          </w:p>
+        </w:tc>
+        <w:tc>
+          <w:tcPr>
+            <w:tcW w:w="657" w:type="dxa"/>
+            <w:vAlign w:val="center"/>
+          </w:tcPr>
+          <w:p>
+            <w:pPr>
+              <w:spacing w:before="120" w:after="120" w:line="288" w:lineRule="auto"/>
+              <w:jc w:val="center"/>
+            </w:pPr>
+          </w:p>
+        </w:tc>
+      </w:tr>
+      <w:tr>
+        <w:trPr>
+          <w:jc w:val="center"/>
+        </w:trPr>
+        <w:tc>
+          <w:tcPr>
+            <w:tcW w:w="421" w:type="dxa"/>
             <w:shd w:val="clear" w:color="auto" w:fill="auto"/>
             <w:vAlign w:val="center"/>
           </w:tcPr>
@@ -345,7 +685,7 @@
         </w:tc>
         <w:tc>
           <w:tcPr>
-            <w:tcW w:w="1134" w:type="dxa"/>
+            <w:tcW w:w="1217" w:type="dxa"/>
             <w:shd w:val="clear" w:color="auto" w:fill="auto"/>
             <w:vAlign w:val="center"/>
           </w:tcPr>
@@ -355,13 +695,13 @@
               <w:jc w:val="center"/>
             </w:pPr>
             <w:r>
-              <w:t>B1809127</w:t>
+              <w:t>B1809217</w:t>
             </w:r>
           </w:p>
         </w:tc>
         <w:tc>
           <w:tcPr>
-            <w:tcW w:w="1985" w:type="dxa"/>
+            <w:tcW w:w="2043" w:type="dxa"/>
             <w:shd w:val="clear" w:color="auto" w:fill="auto"/>
             <w:vAlign w:val="center"/>
           </w:tcPr>
@@ -371,13 +711,13 @@
               <w:jc w:val="both"/>
             </w:pPr>
             <w:r>
-              <w:t>Trần Văn Hòa</w:t>
+              <w:t>Trần Phong Bão</w:t>
             </w:r>
           </w:p>
         </w:tc>
         <w:tc>
           <w:tcPr>
-            <w:tcW w:w="1842" w:type="dxa"/>
+            <w:tcW w:w="1889" w:type="dxa"/>
             <w:shd w:val="clear" w:color="auto" w:fill="auto"/>
             <w:vAlign w:val="center"/>
           </w:tcPr>
@@ -387,13 +727,16 @@
               <w:jc w:val="both"/>
             </w:pPr>
             <w:r>
-              <w:t>Class MyPublics, frmMain, frmDangNhap, frmThoatDangNhap, frmHangHoa,</w:t>
+              <w:t>Class MyPublics, frmMain, frmDangNhap</w:t>
+            </w:r>
+            <w:r>
+              <w:t>, frmLoaiHang, frmGioiThieu</w:t>
             </w:r>
           </w:p>
         </w:tc>
         <w:tc>
           <w:tcPr>
-            <w:tcW w:w="1701" w:type="dxa"/>
+            <w:tcW w:w="1889" w:type="dxa"/>
             <w:shd w:val="clear" w:color="auto" w:fill="auto"/>
             <w:vAlign w:val="center"/>
           </w:tcPr>
@@ -402,30 +745,62 @@
               <w:spacing w:before="120" w:after="120" w:line="288" w:lineRule="auto"/>
               <w:jc w:val="both"/>
             </w:pPr>
+            <w:r>
+              <w:t>Class MyPublics, frmMain, frmDangNhap, frmLoaiHang, frmGioiThieu</w:t>
+            </w:r>
           </w:p>
         </w:tc>
         <w:tc>
           <w:tcPr>
-            <w:tcW w:w="993" w:type="dxa"/>
+            <w:tcW w:w="834" w:type="dxa"/>
             <w:shd w:val="clear" w:color="auto" w:fill="auto"/>
             <w:vAlign w:val="center"/>
           </w:tcPr>
           <w:p>
             <w:pPr>
               <w:spacing w:before="120" w:after="120" w:line="288" w:lineRule="auto"/>
-              <w:jc w:val="both"/>
+              <w:jc w:val="center"/>
             </w:pPr>
           </w:p>
         </w:tc>
         <w:tc>
           <w:tcPr>
-            <w:tcW w:w="1417" w:type="dxa"/>
+            <w:tcW w:w="656" w:type="dxa"/>
+            <w:gridSpan w:val="2"/>
             <w:vAlign w:val="center"/>
           </w:tcPr>
           <w:p>
             <w:pPr>
               <w:spacing w:before="120" w:after="120" w:line="288" w:lineRule="auto"/>
-              <w:jc w:val="both"/>
+              <w:jc w:val="center"/>
+            </w:pPr>
+            <w:r>
+              <w:t>10</w:t>
+            </w:r>
+          </w:p>
+        </w:tc>
+        <w:tc>
+          <w:tcPr>
+            <w:tcW w:w="657" w:type="dxa"/>
+            <w:gridSpan w:val="2"/>
+            <w:vAlign w:val="center"/>
+          </w:tcPr>
+          <w:p>
+            <w:pPr>
+              <w:spacing w:before="120" w:after="120" w:line="288" w:lineRule="auto"/>
+              <w:jc w:val="center"/>
+            </w:pPr>
+          </w:p>
+        </w:tc>
+        <w:tc>
+          <w:tcPr>
+            <w:tcW w:w="657" w:type="dxa"/>
+            <w:vAlign w:val="center"/>
+          </w:tcPr>
+          <w:p>
+            <w:pPr>
+              <w:spacing w:before="120" w:after="120" w:line="288" w:lineRule="auto"/>
+              <w:jc w:val="center"/>
             </w:pPr>
           </w:p>
         </w:tc>
@@ -436,7 +811,7 @@
         </w:trPr>
         <w:tc>
           <w:tcPr>
-            <w:tcW w:w="704" w:type="dxa"/>
+            <w:tcW w:w="421" w:type="dxa"/>
             <w:shd w:val="clear" w:color="auto" w:fill="auto"/>
             <w:vAlign w:val="center"/>
           </w:tcPr>
@@ -456,123 +831,7 @@
         </w:tc>
         <w:tc>
           <w:tcPr>
-            <w:tcW w:w="1134" w:type="dxa"/>
-            <w:shd w:val="clear" w:color="auto" w:fill="auto"/>
-            <w:vAlign w:val="center"/>
-          </w:tcPr>
-          <w:p>
-            <w:pPr>
-              <w:spacing w:before="120" w:after="120" w:line="288" w:lineRule="auto"/>
-              <w:jc w:val="center"/>
-            </w:pPr>
-            <w:r>
-              <w:t>B1809217</w:t>
-            </w:r>
-          </w:p>
-        </w:tc>
-        <w:tc>
-          <w:tcPr>
-            <w:tcW w:w="1985" w:type="dxa"/>
-            <w:shd w:val="clear" w:color="auto" w:fill="auto"/>
-            <w:vAlign w:val="center"/>
-          </w:tcPr>
-          <w:p>
-            <w:pPr>
-              <w:spacing w:before="120" w:after="120" w:line="288" w:lineRule="auto"/>
-              <w:jc w:val="both"/>
-            </w:pPr>
-            <w:r>
-              <w:t>Trần Phong Bão</w:t>
-            </w:r>
-          </w:p>
-        </w:tc>
-        <w:tc>
-          <w:tcPr>
-            <w:tcW w:w="1842" w:type="dxa"/>
-            <w:shd w:val="clear" w:color="auto" w:fill="auto"/>
-            <w:vAlign w:val="center"/>
-          </w:tcPr>
-          <w:p>
-            <w:pPr>
-              <w:spacing w:before="120" w:after="120" w:line="288" w:lineRule="auto"/>
-              <w:jc w:val="both"/>
-            </w:pPr>
-            <w:r>
-              <w:t>Class MyPublics, frmMain, frmDangNhap</w:t>
-            </w:r>
-            <w:r>
-              <w:t>, frmLoaiHang, frmPhatSinh</w:t>
-            </w:r>
-            <w:bookmarkStart w:id="0" w:name="_GoBack"/>
-            <w:bookmarkEnd w:id="0"/>
-          </w:p>
-        </w:tc>
-        <w:tc>
-          <w:tcPr>
-            <w:tcW w:w="1701" w:type="dxa"/>
-            <w:shd w:val="clear" w:color="auto" w:fill="auto"/>
-            <w:vAlign w:val="center"/>
-          </w:tcPr>
-          <w:p>
-            <w:pPr>
-              <w:spacing w:before="120" w:after="120" w:line="288" w:lineRule="auto"/>
-              <w:jc w:val="both"/>
-            </w:pPr>
-          </w:p>
-        </w:tc>
-        <w:tc>
-          <w:tcPr>
-            <w:tcW w:w="993" w:type="dxa"/>
-            <w:shd w:val="clear" w:color="auto" w:fill="auto"/>
-            <w:vAlign w:val="center"/>
-          </w:tcPr>
-          <w:p>
-            <w:pPr>
-              <w:spacing w:before="120" w:after="120" w:line="288" w:lineRule="auto"/>
-              <w:jc w:val="both"/>
-            </w:pPr>
-          </w:p>
-        </w:tc>
-        <w:tc>
-          <w:tcPr>
-            <w:tcW w:w="1417" w:type="dxa"/>
-            <w:vAlign w:val="center"/>
-          </w:tcPr>
-          <w:p>
-            <w:pPr>
-              <w:spacing w:before="120" w:after="120" w:line="288" w:lineRule="auto"/>
-              <w:jc w:val="both"/>
-            </w:pPr>
-          </w:p>
-        </w:tc>
-      </w:tr>
-      <w:tr>
-        <w:trPr>
-          <w:jc w:val="center"/>
-        </w:trPr>
-        <w:tc>
-          <w:tcPr>
-            <w:tcW w:w="704" w:type="dxa"/>
-            <w:shd w:val="clear" w:color="auto" w:fill="auto"/>
-            <w:vAlign w:val="center"/>
-          </w:tcPr>
-          <w:p>
-            <w:pPr>
-              <w:pStyle w:val="ListParagraph"/>
-              <w:numPr>
-                <w:ilvl w:val="0"/>
-                <w:numId w:val="3"/>
-              </w:numPr>
-              <w:spacing w:before="120" w:after="120" w:line="288" w:lineRule="auto"/>
-              <w:ind w:left="470" w:hanging="357"/>
-              <w:contextualSpacing w:val="0"/>
-              <w:jc w:val="both"/>
-            </w:pPr>
-          </w:p>
-        </w:tc>
-        <w:tc>
-          <w:tcPr>
-            <w:tcW w:w="1134" w:type="dxa"/>
+            <w:tcW w:w="1217" w:type="dxa"/>
             <w:shd w:val="clear" w:color="auto" w:fill="auto"/>
             <w:vAlign w:val="center"/>
           </w:tcPr>
@@ -588,7 +847,7 @@
         </w:tc>
         <w:tc>
           <w:tcPr>
-            <w:tcW w:w="1985" w:type="dxa"/>
+            <w:tcW w:w="2043" w:type="dxa"/>
             <w:shd w:val="clear" w:color="auto" w:fill="auto"/>
             <w:vAlign w:val="center"/>
           </w:tcPr>
@@ -604,7 +863,7 @@
         </w:tc>
         <w:tc>
           <w:tcPr>
-            <w:tcW w:w="1842" w:type="dxa"/>
+            <w:tcW w:w="1889" w:type="dxa"/>
             <w:shd w:val="clear" w:color="auto" w:fill="auto"/>
             <w:vAlign w:val="center"/>
           </w:tcPr>
@@ -623,7 +882,7 @@
         </w:tc>
         <w:tc>
           <w:tcPr>
-            <w:tcW w:w="1701" w:type="dxa"/>
+            <w:tcW w:w="1889" w:type="dxa"/>
             <w:shd w:val="clear" w:color="auto" w:fill="auto"/>
             <w:vAlign w:val="center"/>
           </w:tcPr>
@@ -632,30 +891,62 @@
               <w:spacing w:before="120" w:after="120" w:line="288" w:lineRule="auto"/>
               <w:jc w:val="both"/>
             </w:pPr>
+            <w:r>
+              <w:t>Class MyPublics, frmMain, frmDangNhap, frmDoiMatKhau, frmNhanVien</w:t>
+            </w:r>
           </w:p>
         </w:tc>
         <w:tc>
           <w:tcPr>
-            <w:tcW w:w="993" w:type="dxa"/>
+            <w:tcW w:w="834" w:type="dxa"/>
             <w:shd w:val="clear" w:color="auto" w:fill="auto"/>
             <w:vAlign w:val="center"/>
           </w:tcPr>
           <w:p>
             <w:pPr>
               <w:spacing w:before="120" w:after="120" w:line="288" w:lineRule="auto"/>
-              <w:jc w:val="both"/>
+              <w:jc w:val="center"/>
             </w:pPr>
           </w:p>
         </w:tc>
         <w:tc>
           <w:tcPr>
-            <w:tcW w:w="1417" w:type="dxa"/>
+            <w:tcW w:w="656" w:type="dxa"/>
+            <w:gridSpan w:val="2"/>
             <w:vAlign w:val="center"/>
           </w:tcPr>
           <w:p>
             <w:pPr>
               <w:spacing w:before="120" w:after="120" w:line="288" w:lineRule="auto"/>
-              <w:jc w:val="both"/>
+              <w:jc w:val="center"/>
+            </w:pPr>
+            <w:r>
+              <w:t>8</w:t>
+            </w:r>
+          </w:p>
+        </w:tc>
+        <w:tc>
+          <w:tcPr>
+            <w:tcW w:w="657" w:type="dxa"/>
+            <w:gridSpan w:val="2"/>
+            <w:vAlign w:val="center"/>
+          </w:tcPr>
+          <w:p>
+            <w:pPr>
+              <w:spacing w:before="120" w:after="120" w:line="288" w:lineRule="auto"/>
+              <w:jc w:val="center"/>
+            </w:pPr>
+          </w:p>
+        </w:tc>
+        <w:tc>
+          <w:tcPr>
+            <w:tcW w:w="657" w:type="dxa"/>
+            <w:vAlign w:val="center"/>
+          </w:tcPr>
+          <w:p>
+            <w:pPr>
+              <w:spacing w:before="120" w:after="120" w:line="288" w:lineRule="auto"/>
+              <w:jc w:val="center"/>
             </w:pPr>
           </w:p>
         </w:tc>
@@ -727,14 +1018,262 @@
     <w:p>
       <w:pPr>
         <w:spacing w:before="120" w:after="120" w:line="288" w:lineRule="auto"/>
-        <w:jc w:val="both"/>
-      </w:pPr>
+        <w:jc w:val="center"/>
+      </w:pPr>
+      <w:r>
+        <w:rPr>
+          <w:noProof/>
+        </w:rPr>
+        <w:lastRenderedPageBreak/>
+        <w:drawing>
+          <wp:inline distT="0" distB="0" distL="0" distR="0">
+            <wp:extent cx="2219931" cy="2828773"/>
+            <wp:effectExtent l="0" t="0" r="9525" b="0"/>
+            <wp:docPr id="18" name="Picture 18"/>
+            <wp:cNvGraphicFramePr>
+              <a:graphicFrameLocks xmlns:a="http://schemas.openxmlformats.org/drawingml/2006/main" noChangeAspect="1"/>
+            </wp:cNvGraphicFramePr>
+            <a:graphic xmlns:a="http://schemas.openxmlformats.org/drawingml/2006/main">
+              <a:graphicData uri="http://schemas.openxmlformats.org/drawingml/2006/picture">
+                <pic:pic xmlns:pic="http://schemas.openxmlformats.org/drawingml/2006/picture">
+                  <pic:nvPicPr>
+                    <pic:cNvPr id="18" name="B5C7E50.tmp"/>
+                    <pic:cNvPicPr/>
+                  </pic:nvPicPr>
+                  <pic:blipFill>
+                    <a:blip r:embed="rId5">
+                      <a:extLst>
+                        <a:ext uri="{28A0092B-C50C-407E-A947-70E740481C1C}">
+                          <a14:useLocalDpi xmlns:a14="http://schemas.microsoft.com/office/drawing/2010/main" val="0"/>
+                        </a:ext>
+                      </a:extLst>
+                    </a:blip>
+                    <a:stretch>
+                      <a:fillRect/>
+                    </a:stretch>
+                  </pic:blipFill>
+                  <pic:spPr>
+                    <a:xfrm>
+                      <a:off x="0" y="0"/>
+                      <a:ext cx="2228090" cy="2839170"/>
+                    </a:xfrm>
+                    <a:prstGeom prst="rect">
+                      <a:avLst/>
+                    </a:prstGeom>
+                  </pic:spPr>
+                </pic:pic>
+              </a:graphicData>
+            </a:graphic>
+          </wp:inline>
+        </w:drawing>
+      </w:r>
     </w:p>
     <w:p>
       <w:pPr>
         <w:spacing w:before="120" w:after="120" w:line="288" w:lineRule="auto"/>
         <w:jc w:val="both"/>
       </w:pPr>
+      <w:r>
+        <w:t>Tài khoản là mã số nhân viên, ở phần mật khẩu có chức năng mã hóa mật khẩ</w:t>
+      </w:r>
+      <w:r>
+        <w:t>u để che đi mật khẩu thật khi lưu trữ trong cơ sở dữ liệ</w:t>
+      </w:r>
+      <w:r>
+        <w:t>u.</w:t>
+      </w:r>
+      <w:r>
+        <w:t xml:space="preserve"> </w:t>
+      </w:r>
+    </w:p>
+    <w:p>
+      <w:pPr>
+        <w:spacing w:before="120" w:after="120" w:line="288" w:lineRule="auto"/>
+        <w:jc w:val="both"/>
+      </w:pPr>
+      <w:r>
+        <w:t xml:space="preserve">Khi đăng nhập thành công sẽ có một thông báo </w:t>
+      </w:r>
+      <w:r>
+        <w:t>chào mừng</w:t>
+      </w:r>
+      <w:r>
+        <w:t>.</w:t>
+      </w:r>
+    </w:p>
+    <w:p>
+      <w:pPr>
+        <w:spacing w:before="120" w:after="120" w:line="288" w:lineRule="auto"/>
+        <w:jc w:val="center"/>
+      </w:pPr>
+      <w:r>
+        <w:rPr>
+          <w:noProof/>
+        </w:rPr>
+        <w:drawing>
+          <wp:inline distT="0" distB="0" distL="0" distR="0">
+            <wp:extent cx="1133180" cy="750548"/>
+            <wp:effectExtent l="0" t="0" r="0" b="0"/>
+            <wp:docPr id="21" name="Picture 21"/>
+            <wp:cNvGraphicFramePr>
+              <a:graphicFrameLocks xmlns:a="http://schemas.openxmlformats.org/drawingml/2006/main" noChangeAspect="1"/>
+            </wp:cNvGraphicFramePr>
+            <a:graphic xmlns:a="http://schemas.openxmlformats.org/drawingml/2006/main">
+              <a:graphicData uri="http://schemas.openxmlformats.org/drawingml/2006/picture">
+                <pic:pic xmlns:pic="http://schemas.openxmlformats.org/drawingml/2006/picture">
+                  <pic:nvPicPr>
+                    <pic:cNvPr id="21" name="B5CAA21.tmp"/>
+                    <pic:cNvPicPr/>
+                  </pic:nvPicPr>
+                  <pic:blipFill>
+                    <a:blip r:embed="rId6">
+                      <a:extLst>
+                        <a:ext uri="{28A0092B-C50C-407E-A947-70E740481C1C}">
+                          <a14:useLocalDpi xmlns:a14="http://schemas.microsoft.com/office/drawing/2010/main" val="0"/>
+                        </a:ext>
+                      </a:extLst>
+                    </a:blip>
+                    <a:stretch>
+                      <a:fillRect/>
+                    </a:stretch>
+                  </pic:blipFill>
+                  <pic:spPr>
+                    <a:xfrm>
+                      <a:off x="0" y="0"/>
+                      <a:ext cx="1150885" cy="762275"/>
+                    </a:xfrm>
+                    <a:prstGeom prst="rect">
+                      <a:avLst/>
+                    </a:prstGeom>
+                  </pic:spPr>
+                </pic:pic>
+              </a:graphicData>
+            </a:graphic>
+          </wp:inline>
+        </w:drawing>
+      </w:r>
+    </w:p>
+    <w:p>
+      <w:pPr>
+        <w:spacing w:before="120" w:after="120" w:line="288" w:lineRule="auto"/>
+        <w:jc w:val="both"/>
+      </w:pPr>
+      <w:r>
+        <w:t>Khi đăng nhập thất bại sẽ báo “Mã nhân viên hoặc mật khẩu sai!” và tiến hành nhập lại hoặc thoát.</w:t>
+      </w:r>
+    </w:p>
+    <w:p>
+      <w:pPr>
+        <w:spacing w:before="120" w:after="120" w:line="288" w:lineRule="auto"/>
+        <w:jc w:val="center"/>
+      </w:pPr>
+      <w:r>
+        <w:rPr>
+          <w:noProof/>
+        </w:rPr>
+        <w:drawing>
+          <wp:inline distT="0" distB="0" distL="0" distR="0">
+            <wp:extent cx="1178677" cy="723749"/>
+            <wp:effectExtent l="0" t="0" r="2540" b="635"/>
+            <wp:docPr id="19" name="Picture 19"/>
+            <wp:cNvGraphicFramePr>
+              <a:graphicFrameLocks xmlns:a="http://schemas.openxmlformats.org/drawingml/2006/main" noChangeAspect="1"/>
+            </wp:cNvGraphicFramePr>
+            <a:graphic xmlns:a="http://schemas.openxmlformats.org/drawingml/2006/main">
+              <a:graphicData uri="http://schemas.openxmlformats.org/drawingml/2006/picture">
+                <pic:pic xmlns:pic="http://schemas.openxmlformats.org/drawingml/2006/picture">
+                  <pic:nvPicPr>
+                    <pic:cNvPr id="19" name="B5CF43C.tmp"/>
+                    <pic:cNvPicPr/>
+                  </pic:nvPicPr>
+                  <pic:blipFill>
+                    <a:blip r:embed="rId7">
+                      <a:extLst>
+                        <a:ext uri="{28A0092B-C50C-407E-A947-70E740481C1C}">
+                          <a14:useLocalDpi xmlns:a14="http://schemas.microsoft.com/office/drawing/2010/main" val="0"/>
+                        </a:ext>
+                      </a:extLst>
+                    </a:blip>
+                    <a:stretch>
+                      <a:fillRect/>
+                    </a:stretch>
+                  </pic:blipFill>
+                  <pic:spPr>
+                    <a:xfrm>
+                      <a:off x="0" y="0"/>
+                      <a:ext cx="1211808" cy="744093"/>
+                    </a:xfrm>
+                    <a:prstGeom prst="rect">
+                      <a:avLst/>
+                    </a:prstGeom>
+                  </pic:spPr>
+                </pic:pic>
+              </a:graphicData>
+            </a:graphic>
+          </wp:inline>
+        </w:drawing>
+      </w:r>
+    </w:p>
+    <w:p>
+      <w:pPr>
+        <w:spacing w:before="120" w:after="120" w:line="288" w:lineRule="auto"/>
+        <w:jc w:val="both"/>
+      </w:pPr>
+      <w:r>
+        <w:t>Khi người dùng nhập sai 3 lần sẽ hiện thông báo và form sẽ tự đóng.</w:t>
+      </w:r>
+    </w:p>
+    <w:p>
+      <w:pPr>
+        <w:spacing w:before="120" w:after="120" w:line="288" w:lineRule="auto"/>
+        <w:jc w:val="center"/>
+      </w:pPr>
+      <w:r>
+        <w:rPr>
+          <w:noProof/>
+        </w:rPr>
+        <w:drawing>
+          <wp:inline distT="0" distB="0" distL="0" distR="0">
+            <wp:extent cx="887972" cy="726995"/>
+            <wp:effectExtent l="0" t="0" r="7620" b="0"/>
+            <wp:docPr id="20" name="Picture 20"/>
+            <wp:cNvGraphicFramePr>
+              <a:graphicFrameLocks xmlns:a="http://schemas.openxmlformats.org/drawingml/2006/main" noChangeAspect="1"/>
+            </wp:cNvGraphicFramePr>
+            <a:graphic xmlns:a="http://schemas.openxmlformats.org/drawingml/2006/main">
+              <a:graphicData uri="http://schemas.openxmlformats.org/drawingml/2006/picture">
+                <pic:pic xmlns:pic="http://schemas.openxmlformats.org/drawingml/2006/picture">
+                  <pic:nvPicPr>
+                    <pic:cNvPr id="20" name="B5C3638.tmp"/>
+                    <pic:cNvPicPr/>
+                  </pic:nvPicPr>
+                  <pic:blipFill>
+                    <a:blip r:embed="rId8">
+                      <a:extLst>
+                        <a:ext uri="{28A0092B-C50C-407E-A947-70E740481C1C}">
+                          <a14:useLocalDpi xmlns:a14="http://schemas.microsoft.com/office/drawing/2010/main" val="0"/>
+                        </a:ext>
+                      </a:extLst>
+                    </a:blip>
+                    <a:stretch>
+                      <a:fillRect/>
+                    </a:stretch>
+                  </pic:blipFill>
+                  <pic:spPr>
+                    <a:xfrm>
+                      <a:off x="0" y="0"/>
+                      <a:ext cx="917025" cy="750781"/>
+                    </a:xfrm>
+                    <a:prstGeom prst="rect">
+                      <a:avLst/>
+                    </a:prstGeom>
+                  </pic:spPr>
+                </pic:pic>
+              </a:graphicData>
+            </a:graphic>
+          </wp:inline>
+        </w:drawing>
+      </w:r>
     </w:p>
     <w:p>
       <w:pPr>
@@ -761,14 +1300,305 @@
     <w:p>
       <w:pPr>
         <w:spacing w:before="120" w:after="120" w:line="288" w:lineRule="auto"/>
-        <w:jc w:val="both"/>
-      </w:pPr>
+        <w:jc w:val="center"/>
+      </w:pPr>
+      <w:r>
+        <w:rPr>
+          <w:noProof/>
+        </w:rPr>
+        <w:lastRenderedPageBreak/>
+        <w:drawing>
+          <wp:inline distT="0" distB="0" distL="0" distR="0">
+            <wp:extent cx="5760720" cy="3141980"/>
+            <wp:effectExtent l="0" t="0" r="0" b="1270"/>
+            <wp:docPr id="17" name="Picture 17"/>
+            <wp:cNvGraphicFramePr>
+              <a:graphicFrameLocks xmlns:a="http://schemas.openxmlformats.org/drawingml/2006/main" noChangeAspect="1"/>
+            </wp:cNvGraphicFramePr>
+            <a:graphic xmlns:a="http://schemas.openxmlformats.org/drawingml/2006/main">
+              <a:graphicData uri="http://schemas.openxmlformats.org/drawingml/2006/picture">
+                <pic:pic xmlns:pic="http://schemas.openxmlformats.org/drawingml/2006/picture">
+                  <pic:nvPicPr>
+                    <pic:cNvPr id="17" name="B5C819F.tmp"/>
+                    <pic:cNvPicPr/>
+                  </pic:nvPicPr>
+                  <pic:blipFill>
+                    <a:blip r:embed="rId9" cstate="print">
+                      <a:extLst>
+                        <a:ext uri="{28A0092B-C50C-407E-A947-70E740481C1C}">
+                          <a14:useLocalDpi xmlns:a14="http://schemas.microsoft.com/office/drawing/2010/main" val="0"/>
+                        </a:ext>
+                      </a:extLst>
+                    </a:blip>
+                    <a:stretch>
+                      <a:fillRect/>
+                    </a:stretch>
+                  </pic:blipFill>
+                  <pic:spPr>
+                    <a:xfrm>
+                      <a:off x="0" y="0"/>
+                      <a:ext cx="5760720" cy="3141980"/>
+                    </a:xfrm>
+                    <a:prstGeom prst="rect">
+                      <a:avLst/>
+                    </a:prstGeom>
+                  </pic:spPr>
+                </pic:pic>
+              </a:graphicData>
+            </a:graphic>
+          </wp:inline>
+        </w:drawing>
+      </w:r>
     </w:p>
     <w:p>
       <w:pPr>
         <w:spacing w:before="120" w:after="120" w:line="288" w:lineRule="auto"/>
-        <w:jc w:val="both"/>
-      </w:pPr>
+        <w:jc w:val="center"/>
+      </w:pPr>
+      <w:r>
+        <w:drawing>
+          <wp:inline distT="0" distB="0" distL="0" distR="0" wp14:anchorId="6416E5C1" wp14:editId="687B3004">
+            <wp:extent cx="1353100" cy="847943"/>
+            <wp:effectExtent l="0" t="0" r="0" b="0"/>
+            <wp:docPr id="6" name="Picture 6"/>
+            <wp:cNvGraphicFramePr>
+              <a:graphicFrameLocks xmlns:a="http://schemas.openxmlformats.org/drawingml/2006/main" noChangeAspect="1"/>
+            </wp:cNvGraphicFramePr>
+            <a:graphic xmlns:a="http://schemas.openxmlformats.org/drawingml/2006/main">
+              <a:graphicData uri="http://schemas.openxmlformats.org/drawingml/2006/picture">
+                <pic:pic xmlns:pic="http://schemas.openxmlformats.org/drawingml/2006/picture">
+                  <pic:nvPicPr>
+                    <pic:cNvPr id="1" name=""/>
+                    <pic:cNvPicPr/>
+                  </pic:nvPicPr>
+                  <pic:blipFill>
+                    <a:blip r:embed="rId10"/>
+                    <a:stretch>
+                      <a:fillRect/>
+                    </a:stretch>
+                  </pic:blipFill>
+                  <pic:spPr>
+                    <a:xfrm>
+                      <a:off x="0" y="0"/>
+                      <a:ext cx="1370497" cy="858845"/>
+                    </a:xfrm>
+                    <a:prstGeom prst="rect">
+                      <a:avLst/>
+                    </a:prstGeom>
+                  </pic:spPr>
+                </pic:pic>
+              </a:graphicData>
+            </a:graphic>
+          </wp:inline>
+        </w:drawing>
+      </w:r>
+      <w:r>
+        <w:t xml:space="preserve"> </w:t>
+      </w:r>
+      <w:r>
+        <w:drawing>
+          <wp:inline distT="0" distB="0" distL="0" distR="0" wp14:anchorId="48C07A76" wp14:editId="3E367131">
+            <wp:extent cx="1337244" cy="874833"/>
+            <wp:effectExtent l="0" t="0" r="0" b="1905"/>
+            <wp:docPr id="7" name="Picture 7"/>
+            <wp:cNvGraphicFramePr>
+              <a:graphicFrameLocks xmlns:a="http://schemas.openxmlformats.org/drawingml/2006/main" noChangeAspect="1"/>
+            </wp:cNvGraphicFramePr>
+            <a:graphic xmlns:a="http://schemas.openxmlformats.org/drawingml/2006/main">
+              <a:graphicData uri="http://schemas.openxmlformats.org/drawingml/2006/picture">
+                <pic:pic xmlns:pic="http://schemas.openxmlformats.org/drawingml/2006/picture">
+                  <pic:nvPicPr>
+                    <pic:cNvPr id="1" name=""/>
+                    <pic:cNvPicPr/>
+                  </pic:nvPicPr>
+                  <pic:blipFill>
+                    <a:blip r:embed="rId11"/>
+                    <a:stretch>
+                      <a:fillRect/>
+                    </a:stretch>
+                  </pic:blipFill>
+                  <pic:spPr>
+                    <a:xfrm>
+                      <a:off x="0" y="0"/>
+                      <a:ext cx="1369137" cy="895697"/>
+                    </a:xfrm>
+                    <a:prstGeom prst="rect">
+                      <a:avLst/>
+                    </a:prstGeom>
+                  </pic:spPr>
+                </pic:pic>
+              </a:graphicData>
+            </a:graphic>
+          </wp:inline>
+        </w:drawing>
+      </w:r>
+    </w:p>
+    <w:p>
+      <w:pPr>
+        <w:spacing w:before="120" w:after="120" w:line="288" w:lineRule="auto"/>
+        <w:jc w:val="both"/>
+      </w:pPr>
+      <w:r>
+        <w:t>Hệ thống thực đơn gồm 3 thành phần:</w:t>
+      </w:r>
+    </w:p>
+    <w:p>
+      <w:pPr>
+        <w:pStyle w:val="ListParagraph"/>
+        <w:numPr>
+          <w:ilvl w:val="0"/>
+          <w:numId w:val="5"/>
+        </w:numPr>
+        <w:spacing w:before="120" w:after="120" w:line="288" w:lineRule="auto"/>
+        <w:jc w:val="both"/>
+      </w:pPr>
+      <w:r>
+        <w:t>Dữ liệu: Bao gồm dữ liệu của các bảng nhân viên, hàng hóa, loại hàng, phát sinh.</w:t>
+      </w:r>
+    </w:p>
+    <w:p>
+      <w:pPr>
+        <w:pStyle w:val="ListParagraph"/>
+        <w:numPr>
+          <w:ilvl w:val="0"/>
+          <w:numId w:val="5"/>
+        </w:numPr>
+        <w:spacing w:before="120" w:after="120" w:line="288" w:lineRule="auto"/>
+        <w:jc w:val="both"/>
+      </w:pPr>
+      <w:r>
+        <w:t>Tiện ích: bao gồm chức năng đăng nhập, thoát đăng nhập, đổi mật khẩu, giới thiệu.</w:t>
+      </w:r>
+    </w:p>
+    <w:p>
+      <w:pPr>
+        <w:pStyle w:val="ListParagraph"/>
+        <w:numPr>
+          <w:ilvl w:val="0"/>
+          <w:numId w:val="5"/>
+        </w:numPr>
+        <w:spacing w:before="120" w:after="120" w:line="288" w:lineRule="auto"/>
+        <w:jc w:val="both"/>
+      </w:pPr>
+      <w:r>
+        <w:t>Thoát</w:t>
+      </w:r>
+      <w:r>
+        <w:t>: thoát chương trình.</w:t>
+      </w:r>
+    </w:p>
+    <w:p>
+      <w:pPr>
+        <w:spacing w:before="120" w:after="120" w:line="288" w:lineRule="auto"/>
+        <w:jc w:val="both"/>
+      </w:pPr>
+      <w:r>
+        <w:t>Khi đăng nhập thành công người dùng sẽ sử dụng được các chức năng của menu. Khi đăng nhập thất bại/ thoát đăng nhập người dùng chỉ sử dụng được chức năng đăng nhập, giới thiệu và thoát ứng dụng.</w:t>
+      </w:r>
+    </w:p>
+    <w:p>
+      <w:pPr>
+        <w:spacing w:before="120" w:after="120" w:line="288" w:lineRule="auto"/>
+        <w:jc w:val="center"/>
+      </w:pPr>
+      <w:r>
+        <w:drawing>
+          <wp:inline distT="0" distB="0" distL="0" distR="0" wp14:anchorId="5B4D188D" wp14:editId="4B2ACA81">
+            <wp:extent cx="2119505" cy="971144"/>
+            <wp:effectExtent l="0" t="0" r="0" b="635"/>
+            <wp:docPr id="8" name="Picture 8"/>
+            <wp:cNvGraphicFramePr>
+              <a:graphicFrameLocks xmlns:a="http://schemas.openxmlformats.org/drawingml/2006/main" noChangeAspect="1"/>
+            </wp:cNvGraphicFramePr>
+            <a:graphic xmlns:a="http://schemas.openxmlformats.org/drawingml/2006/main">
+              <a:graphicData uri="http://schemas.openxmlformats.org/drawingml/2006/picture">
+                <pic:pic xmlns:pic="http://schemas.openxmlformats.org/drawingml/2006/picture">
+                  <pic:nvPicPr>
+                    <pic:cNvPr id="1" name=""/>
+                    <pic:cNvPicPr/>
+                  </pic:nvPicPr>
+                  <pic:blipFill>
+                    <a:blip r:embed="rId12"/>
+                    <a:stretch>
+                      <a:fillRect/>
+                    </a:stretch>
+                  </pic:blipFill>
+                  <pic:spPr>
+                    <a:xfrm>
+                      <a:off x="0" y="0"/>
+                      <a:ext cx="2138902" cy="980031"/>
+                    </a:xfrm>
+                    <a:prstGeom prst="rect">
+                      <a:avLst/>
+                    </a:prstGeom>
+                  </pic:spPr>
+                </pic:pic>
+              </a:graphicData>
+            </a:graphic>
+          </wp:inline>
+        </w:drawing>
+      </w:r>
+    </w:p>
+    <w:p>
+      <w:pPr>
+        <w:spacing w:before="120" w:after="120" w:line="288" w:lineRule="auto"/>
+        <w:jc w:val="both"/>
+      </w:pPr>
+      <w:r>
+        <w:t>Khi thực hiện chức năng thoát đăng nhập người dùng sẽ nhận được một thông báo xác nhận lại việc thoát đăng nhập.</w:t>
+      </w:r>
+    </w:p>
+    <w:p>
+      <w:pPr>
+        <w:spacing w:before="120" w:after="120" w:line="288" w:lineRule="auto"/>
+        <w:jc w:val="center"/>
+      </w:pPr>
+      <w:r>
+        <w:rPr>
+          <w:noProof/>
+        </w:rPr>
+        <w:drawing>
+          <wp:inline distT="0" distB="0" distL="0" distR="0">
+            <wp:extent cx="1268532" cy="787877"/>
+            <wp:effectExtent l="0" t="0" r="8255" b="0"/>
+            <wp:docPr id="22" name="Picture 22"/>
+            <wp:cNvGraphicFramePr>
+              <a:graphicFrameLocks xmlns:a="http://schemas.openxmlformats.org/drawingml/2006/main" noChangeAspect="1"/>
+            </wp:cNvGraphicFramePr>
+            <a:graphic xmlns:a="http://schemas.openxmlformats.org/drawingml/2006/main">
+              <a:graphicData uri="http://schemas.openxmlformats.org/drawingml/2006/picture">
+                <pic:pic xmlns:pic="http://schemas.openxmlformats.org/drawingml/2006/picture">
+                  <pic:nvPicPr>
+                    <pic:cNvPr id="22" name="B5C88E9.tmp"/>
+                    <pic:cNvPicPr/>
+                  </pic:nvPicPr>
+                  <pic:blipFill>
+                    <a:blip r:embed="rId13">
+                      <a:extLst>
+                        <a:ext uri="{28A0092B-C50C-407E-A947-70E740481C1C}">
+                          <a14:useLocalDpi xmlns:a14="http://schemas.microsoft.com/office/drawing/2010/main" val="0"/>
+                        </a:ext>
+                      </a:extLst>
+                    </a:blip>
+                    <a:stretch>
+                      <a:fillRect/>
+                    </a:stretch>
+                  </pic:blipFill>
+                  <pic:spPr>
+                    <a:xfrm>
+                      <a:off x="0" y="0"/>
+                      <a:ext cx="1293083" cy="803125"/>
+                    </a:xfrm>
+                    <a:prstGeom prst="rect">
+                      <a:avLst/>
+                    </a:prstGeom>
+                  </pic:spPr>
+                </pic:pic>
+              </a:graphicData>
+            </a:graphic>
+          </wp:inline>
+        </w:drawing>
+      </w:r>
     </w:p>
     <w:p>
       <w:pPr>
@@ -789,13 +1619,2275 @@
         <w:rPr>
           <w:b/>
         </w:rPr>
-        <w:t xml:space="preserve">Form </w:t>
-      </w:r>
-      <w:r>
-        <w:rPr>
-          <w:b/>
-        </w:rPr>
-        <w:t>…</w:t>
+        <w:t>F</w:t>
+      </w:r>
+      <w:r>
+        <w:rPr>
+          <w:b/>
+        </w:rPr>
+        <w:t>orm đổi mật khẩu</w:t>
+      </w:r>
+    </w:p>
+    <w:p>
+      <w:pPr>
+        <w:jc w:val="center"/>
+      </w:pPr>
+      <w:r>
+        <w:rPr>
+          <w:noProof/>
+        </w:rPr>
+        <w:lastRenderedPageBreak/>
+        <w:drawing>
+          <wp:inline distT="0" distB="0" distL="0" distR="0">
+            <wp:extent cx="2283357" cy="2974197"/>
+            <wp:effectExtent l="0" t="0" r="3175" b="0"/>
+            <wp:docPr id="16" name="Picture 16"/>
+            <wp:cNvGraphicFramePr>
+              <a:graphicFrameLocks xmlns:a="http://schemas.openxmlformats.org/drawingml/2006/main" noChangeAspect="1"/>
+            </wp:cNvGraphicFramePr>
+            <a:graphic xmlns:a="http://schemas.openxmlformats.org/drawingml/2006/main">
+              <a:graphicData uri="http://schemas.openxmlformats.org/drawingml/2006/picture">
+                <pic:pic xmlns:pic="http://schemas.openxmlformats.org/drawingml/2006/picture">
+                  <pic:nvPicPr>
+                    <pic:cNvPr id="16" name="B5CDDFC.tmp"/>
+                    <pic:cNvPicPr/>
+                  </pic:nvPicPr>
+                  <pic:blipFill>
+                    <a:blip r:embed="rId14">
+                      <a:extLst>
+                        <a:ext uri="{28A0092B-C50C-407E-A947-70E740481C1C}">
+                          <a14:useLocalDpi xmlns:a14="http://schemas.microsoft.com/office/drawing/2010/main" val="0"/>
+                        </a:ext>
+                      </a:extLst>
+                    </a:blip>
+                    <a:stretch>
+                      <a:fillRect/>
+                    </a:stretch>
+                  </pic:blipFill>
+                  <pic:spPr>
+                    <a:xfrm>
+                      <a:off x="0" y="0"/>
+                      <a:ext cx="2307434" cy="3005558"/>
+                    </a:xfrm>
+                    <a:prstGeom prst="rect">
+                      <a:avLst/>
+                    </a:prstGeom>
+                  </pic:spPr>
+                </pic:pic>
+              </a:graphicData>
+            </a:graphic>
+          </wp:inline>
+        </w:drawing>
+      </w:r>
+    </w:p>
+    <w:p>
+      <w:pPr>
+        <w:jc w:val="both"/>
+      </w:pPr>
+      <w:r>
+        <w:t>Ở trường nhân viên sẽ hiển thị thông tin người dùng hiện tại. Để đổi được mật khẩu thì trường mật khẩu mới và trường xác nhận phải giống nhau.</w:t>
+      </w:r>
+    </w:p>
+    <w:p>
+      <w:pPr>
+        <w:jc w:val="both"/>
+      </w:pPr>
+      <w:r>
+        <w:t xml:space="preserve">Trong trường hợp </w:t>
+      </w:r>
+      <w:r>
+        <w:t>trường mật khẩu mới và trường xác nhận</w:t>
+      </w:r>
+      <w:r>
+        <w:t xml:space="preserve"> không giống nhau sẽ hiển thị một thông báo.</w:t>
+      </w:r>
+    </w:p>
+    <w:p>
+      <w:pPr>
+        <w:jc w:val="center"/>
+      </w:pPr>
+      <w:r>
+        <w:rPr>
+          <w:noProof/>
+        </w:rPr>
+        <w:drawing>
+          <wp:inline distT="0" distB="0" distL="0" distR="0">
+            <wp:extent cx="1363672" cy="881398"/>
+            <wp:effectExtent l="0" t="0" r="8255" b="0"/>
+            <wp:docPr id="14" name="Picture 14"/>
+            <wp:cNvGraphicFramePr>
+              <a:graphicFrameLocks xmlns:a="http://schemas.openxmlformats.org/drawingml/2006/main" noChangeAspect="1"/>
+            </wp:cNvGraphicFramePr>
+            <a:graphic xmlns:a="http://schemas.openxmlformats.org/drawingml/2006/main">
+              <a:graphicData uri="http://schemas.openxmlformats.org/drawingml/2006/picture">
+                <pic:pic xmlns:pic="http://schemas.openxmlformats.org/drawingml/2006/picture">
+                  <pic:nvPicPr>
+                    <pic:cNvPr id="14" name="B5C67A6.tmp"/>
+                    <pic:cNvPicPr/>
+                  </pic:nvPicPr>
+                  <pic:blipFill>
+                    <a:blip r:embed="rId15">
+                      <a:extLst>
+                        <a:ext uri="{28A0092B-C50C-407E-A947-70E740481C1C}">
+                          <a14:useLocalDpi xmlns:a14="http://schemas.microsoft.com/office/drawing/2010/main" val="0"/>
+                        </a:ext>
+                      </a:extLst>
+                    </a:blip>
+                    <a:stretch>
+                      <a:fillRect/>
+                    </a:stretch>
+                  </pic:blipFill>
+                  <pic:spPr>
+                    <a:xfrm>
+                      <a:off x="0" y="0"/>
+                      <a:ext cx="1386656" cy="896253"/>
+                    </a:xfrm>
+                    <a:prstGeom prst="rect">
+                      <a:avLst/>
+                    </a:prstGeom>
+                  </pic:spPr>
+                </pic:pic>
+              </a:graphicData>
+            </a:graphic>
+          </wp:inline>
+        </w:drawing>
+      </w:r>
+    </w:p>
+    <w:p>
+      <w:pPr>
+        <w:jc w:val="both"/>
+      </w:pPr>
+      <w:r>
+        <w:t>Khi đổi mật khẩu thành công cũng sẽ xuất hiện 1 thông báo và form đổi mật khẩu đóng lại.</w:t>
+      </w:r>
+    </w:p>
+    <w:p>
+      <w:pPr>
+        <w:jc w:val="center"/>
+      </w:pPr>
+      <w:r>
+        <w:rPr>
+          <w:noProof/>
+        </w:rPr>
+        <w:drawing>
+          <wp:inline distT="0" distB="0" distL="0" distR="0">
+            <wp:extent cx="1141678" cy="772149"/>
+            <wp:effectExtent l="0" t="0" r="1905" b="9525"/>
+            <wp:docPr id="15" name="Picture 15"/>
+            <wp:cNvGraphicFramePr>
+              <a:graphicFrameLocks xmlns:a="http://schemas.openxmlformats.org/drawingml/2006/main" noChangeAspect="1"/>
+            </wp:cNvGraphicFramePr>
+            <a:graphic xmlns:a="http://schemas.openxmlformats.org/drawingml/2006/main">
+              <a:graphicData uri="http://schemas.openxmlformats.org/drawingml/2006/picture">
+                <pic:pic xmlns:pic="http://schemas.openxmlformats.org/drawingml/2006/picture">
+                  <pic:nvPicPr>
+                    <pic:cNvPr id="15" name="B5CBC4A.tmp"/>
+                    <pic:cNvPicPr/>
+                  </pic:nvPicPr>
+                  <pic:blipFill>
+                    <a:blip r:embed="rId16">
+                      <a:extLst>
+                        <a:ext uri="{28A0092B-C50C-407E-A947-70E740481C1C}">
+                          <a14:useLocalDpi xmlns:a14="http://schemas.microsoft.com/office/drawing/2010/main" val="0"/>
+                        </a:ext>
+                      </a:extLst>
+                    </a:blip>
+                    <a:stretch>
+                      <a:fillRect/>
+                    </a:stretch>
+                  </pic:blipFill>
+                  <pic:spPr>
+                    <a:xfrm>
+                      <a:off x="0" y="0"/>
+                      <a:ext cx="1176213" cy="795506"/>
+                    </a:xfrm>
+                    <a:prstGeom prst="rect">
+                      <a:avLst/>
+                    </a:prstGeom>
+                  </pic:spPr>
+                </pic:pic>
+              </a:graphicData>
+            </a:graphic>
+          </wp:inline>
+        </w:drawing>
+      </w:r>
+    </w:p>
+    <w:p>
+      <w:pPr>
+        <w:jc w:val="both"/>
+      </w:pPr>
+      <w:r>
+        <w:t>Khi người dùng đã đăng nhập rồi thì không thể đăng nhập nữa và sẽ nhận một thông báo nếu cố gắn đăng nhập. Nếu người dùng muốn đăng nhập lại hoặc đăng nhập bằng một tài khoản khác trước tiên phải thoát đăng nhập trước.</w:t>
+      </w:r>
+    </w:p>
+    <w:p>
+      <w:pPr>
+        <w:jc w:val="center"/>
+      </w:pPr>
+      <w:r>
+        <w:rPr>
+          <w:noProof/>
+        </w:rPr>
+        <w:drawing>
+          <wp:inline distT="0" distB="0" distL="0" distR="0">
+            <wp:extent cx="792833" cy="673160"/>
+            <wp:effectExtent l="0" t="0" r="7620" b="0"/>
+            <wp:docPr id="23" name="Picture 23"/>
+            <wp:cNvGraphicFramePr>
+              <a:graphicFrameLocks xmlns:a="http://schemas.openxmlformats.org/drawingml/2006/main" noChangeAspect="1"/>
+            </wp:cNvGraphicFramePr>
+            <a:graphic xmlns:a="http://schemas.openxmlformats.org/drawingml/2006/main">
+              <a:graphicData uri="http://schemas.openxmlformats.org/drawingml/2006/picture">
+                <pic:pic xmlns:pic="http://schemas.openxmlformats.org/drawingml/2006/picture">
+                  <pic:nvPicPr>
+                    <pic:cNvPr id="23" name="B5C2F04.tmp"/>
+                    <pic:cNvPicPr/>
+                  </pic:nvPicPr>
+                  <pic:blipFill>
+                    <a:blip r:embed="rId17">
+                      <a:extLst>
+                        <a:ext uri="{28A0092B-C50C-407E-A947-70E740481C1C}">
+                          <a14:useLocalDpi xmlns:a14="http://schemas.microsoft.com/office/drawing/2010/main" val="0"/>
+                        </a:ext>
+                      </a:extLst>
+                    </a:blip>
+                    <a:stretch>
+                      <a:fillRect/>
+                    </a:stretch>
+                  </pic:blipFill>
+                  <pic:spPr>
+                    <a:xfrm>
+                      <a:off x="0" y="0"/>
+                      <a:ext cx="812102" cy="689520"/>
+                    </a:xfrm>
+                    <a:prstGeom prst="rect">
+                      <a:avLst/>
+                    </a:prstGeom>
+                  </pic:spPr>
+                </pic:pic>
+              </a:graphicData>
+            </a:graphic>
+          </wp:inline>
+        </w:drawing>
+      </w:r>
+    </w:p>
+    <w:p>
+      <w:pPr>
+        <w:pStyle w:val="ListParagraph"/>
+        <w:numPr>
+          <w:ilvl w:val="0"/>
+          <w:numId w:val="4"/>
+        </w:numPr>
+        <w:spacing w:before="120" w:after="120" w:line="288" w:lineRule="auto"/>
+        <w:ind w:left="426" w:hanging="426"/>
+        <w:contextualSpacing w:val="0"/>
+        <w:jc w:val="both"/>
+        <w:rPr>
+          <w:b/>
+        </w:rPr>
+      </w:pPr>
+      <w:r>
+        <w:rPr>
+          <w:b/>
+        </w:rPr>
+        <w:t>Form giới thiệu</w:t>
+      </w:r>
+    </w:p>
+    <w:p>
+      <w:pPr>
+        <w:jc w:val="center"/>
+      </w:pPr>
+      <w:r>
+        <w:rPr>
+          <w:noProof/>
+        </w:rPr>
+        <w:lastRenderedPageBreak/>
+        <w:drawing>
+          <wp:inline distT="0" distB="0" distL="0" distR="0">
+            <wp:extent cx="3086760" cy="2061243"/>
+            <wp:effectExtent l="0" t="0" r="0" b="0"/>
+            <wp:docPr id="24" name="Picture 24"/>
+            <wp:cNvGraphicFramePr>
+              <a:graphicFrameLocks xmlns:a="http://schemas.openxmlformats.org/drawingml/2006/main" noChangeAspect="1"/>
+            </wp:cNvGraphicFramePr>
+            <a:graphic xmlns:a="http://schemas.openxmlformats.org/drawingml/2006/main">
+              <a:graphicData uri="http://schemas.openxmlformats.org/drawingml/2006/picture">
+                <pic:pic xmlns:pic="http://schemas.openxmlformats.org/drawingml/2006/picture">
+                  <pic:nvPicPr>
+                    <pic:cNvPr id="24" name="B5CAF9F.tmp"/>
+                    <pic:cNvPicPr/>
+                  </pic:nvPicPr>
+                  <pic:blipFill>
+                    <a:blip r:embed="rId18" cstate="print">
+                      <a:extLst>
+                        <a:ext uri="{28A0092B-C50C-407E-A947-70E740481C1C}">
+                          <a14:useLocalDpi xmlns:a14="http://schemas.microsoft.com/office/drawing/2010/main" val="0"/>
+                        </a:ext>
+                      </a:extLst>
+                    </a:blip>
+                    <a:stretch>
+                      <a:fillRect/>
+                    </a:stretch>
+                  </pic:blipFill>
+                  <pic:spPr>
+                    <a:xfrm>
+                      <a:off x="0" y="0"/>
+                      <a:ext cx="3104027" cy="2072773"/>
+                    </a:xfrm>
+                    <a:prstGeom prst="rect">
+                      <a:avLst/>
+                    </a:prstGeom>
+                  </pic:spPr>
+                </pic:pic>
+              </a:graphicData>
+            </a:graphic>
+          </wp:inline>
+        </w:drawing>
+      </w:r>
+    </w:p>
+    <w:p>
+      <w:pPr>
+        <w:jc w:val="both"/>
+      </w:pPr>
+      <w:r>
+        <w:t>Giới thiệu</w:t>
+      </w:r>
+      <w:r>
+        <w:t xml:space="preserve"> đề tài và</w:t>
+      </w:r>
+      <w:r>
+        <w:t xml:space="preserve"> các thành viên trong nhóm</w:t>
+      </w:r>
+      <w:r>
+        <w:t>.</w:t>
+      </w:r>
+    </w:p>
+    <w:p>
+      <w:pPr>
+        <w:pStyle w:val="ListParagraph"/>
+        <w:numPr>
+          <w:ilvl w:val="0"/>
+          <w:numId w:val="4"/>
+        </w:numPr>
+        <w:spacing w:before="120" w:after="120" w:line="288" w:lineRule="auto"/>
+        <w:ind w:left="426" w:hanging="426"/>
+        <w:contextualSpacing w:val="0"/>
+        <w:jc w:val="both"/>
+        <w:rPr>
+          <w:b/>
+        </w:rPr>
+      </w:pPr>
+      <w:r>
+        <w:rPr>
+          <w:b/>
+        </w:rPr>
+        <w:t>Form nhân viên</w:t>
+      </w:r>
+    </w:p>
+    <w:p>
+      <w:pPr>
+        <w:jc w:val="center"/>
+      </w:pPr>
+      <w:r>
+        <w:rPr>
+          <w:noProof/>
+        </w:rPr>
+        <w:drawing>
+          <wp:inline distT="0" distB="0" distL="0" distR="0">
+            <wp:extent cx="3364947" cy="2727343"/>
+            <wp:effectExtent l="0" t="0" r="6985" b="0"/>
+            <wp:docPr id="27" name="Picture 27"/>
+            <wp:cNvGraphicFramePr>
+              <a:graphicFrameLocks xmlns:a="http://schemas.openxmlformats.org/drawingml/2006/main" noChangeAspect="1"/>
+            </wp:cNvGraphicFramePr>
+            <a:graphic xmlns:a="http://schemas.openxmlformats.org/drawingml/2006/main">
+              <a:graphicData uri="http://schemas.openxmlformats.org/drawingml/2006/picture">
+                <pic:pic xmlns:pic="http://schemas.openxmlformats.org/drawingml/2006/picture">
+                  <pic:nvPicPr>
+                    <pic:cNvPr id="27" name="B5C7E7A.tmp"/>
+                    <pic:cNvPicPr/>
+                  </pic:nvPicPr>
+                  <pic:blipFill>
+                    <a:blip r:embed="rId19" cstate="print">
+                      <a:extLst>
+                        <a:ext uri="{28A0092B-C50C-407E-A947-70E740481C1C}">
+                          <a14:useLocalDpi xmlns:a14="http://schemas.microsoft.com/office/drawing/2010/main" val="0"/>
+                        </a:ext>
+                      </a:extLst>
+                    </a:blip>
+                    <a:stretch>
+                      <a:fillRect/>
+                    </a:stretch>
+                  </pic:blipFill>
+                  <pic:spPr>
+                    <a:xfrm>
+                      <a:off x="0" y="0"/>
+                      <a:ext cx="3385463" cy="2743972"/>
+                    </a:xfrm>
+                    <a:prstGeom prst="rect">
+                      <a:avLst/>
+                    </a:prstGeom>
+                  </pic:spPr>
+                </pic:pic>
+              </a:graphicData>
+            </a:graphic>
+          </wp:inline>
+        </w:drawing>
+      </w:r>
+    </w:p>
+    <w:p>
+      <w:pPr>
+        <w:jc w:val="both"/>
+      </w:pPr>
+      <w:r>
+        <w:t>Form nhân viên bao gồm:</w:t>
+      </w:r>
+    </w:p>
+    <w:p>
+      <w:pPr>
+        <w:pStyle w:val="ListParagraph"/>
+        <w:numPr>
+          <w:ilvl w:val="0"/>
+          <w:numId w:val="5"/>
+        </w:numPr>
+        <w:jc w:val="both"/>
+      </w:pPr>
+      <w:r>
+        <w:t>Phần thông tin chi tiết của một nhân viên:</w:t>
+      </w:r>
+    </w:p>
+    <w:p>
+      <w:pPr>
+        <w:jc w:val="center"/>
+      </w:pPr>
+      <w:r>
+        <w:rPr>
+          <w:noProof/>
+        </w:rPr>
+        <w:drawing>
+          <wp:inline distT="0" distB="0" distL="0" distR="0">
+            <wp:extent cx="1992652" cy="1657573"/>
+            <wp:effectExtent l="0" t="0" r="7620" b="0"/>
+            <wp:docPr id="28" name="Picture 28"/>
+            <wp:cNvGraphicFramePr>
+              <a:graphicFrameLocks xmlns:a="http://schemas.openxmlformats.org/drawingml/2006/main" noChangeAspect="1"/>
+            </wp:cNvGraphicFramePr>
+            <a:graphic xmlns:a="http://schemas.openxmlformats.org/drawingml/2006/main">
+              <a:graphicData uri="http://schemas.openxmlformats.org/drawingml/2006/picture">
+                <pic:pic xmlns:pic="http://schemas.openxmlformats.org/drawingml/2006/picture">
+                  <pic:nvPicPr>
+                    <pic:cNvPr id="28" name="B5CDD73.tmp"/>
+                    <pic:cNvPicPr/>
+                  </pic:nvPicPr>
+                  <pic:blipFill>
+                    <a:blip r:embed="rId20" cstate="print">
+                      <a:extLst>
+                        <a:ext uri="{28A0092B-C50C-407E-A947-70E740481C1C}">
+                          <a14:useLocalDpi xmlns:a14="http://schemas.microsoft.com/office/drawing/2010/main" val="0"/>
+                        </a:ext>
+                      </a:extLst>
+                    </a:blip>
+                    <a:stretch>
+                      <a:fillRect/>
+                    </a:stretch>
+                  </pic:blipFill>
+                  <pic:spPr>
+                    <a:xfrm>
+                      <a:off x="0" y="0"/>
+                      <a:ext cx="2013399" cy="1674831"/>
+                    </a:xfrm>
+                    <a:prstGeom prst="rect">
+                      <a:avLst/>
+                    </a:prstGeom>
+                  </pic:spPr>
+                </pic:pic>
+              </a:graphicData>
+            </a:graphic>
+          </wp:inline>
+        </w:drawing>
+      </w:r>
+    </w:p>
+    <w:p>
+      <w:pPr>
+        <w:pStyle w:val="ListParagraph"/>
+        <w:numPr>
+          <w:ilvl w:val="1"/>
+          <w:numId w:val="5"/>
+        </w:numPr>
+      </w:pPr>
+      <w:r>
+        <w:t xml:space="preserve">Bao gồm các TextBox thể hiện mã nhân viên, </w:t>
+      </w:r>
+      <w:r>
+        <w:t>họ lót, tên, địa chỉ, lương, ghi chú và mật khẩu.</w:t>
+      </w:r>
+    </w:p>
+    <w:p>
+      <w:pPr>
+        <w:pStyle w:val="ListParagraph"/>
+        <w:numPr>
+          <w:ilvl w:val="1"/>
+          <w:numId w:val="5"/>
+        </w:numPr>
+      </w:pPr>
+      <w:r>
+        <w:t>2 Radio thể hiện giới tính của nhân viên.</w:t>
+      </w:r>
+    </w:p>
+    <w:p>
+      <w:pPr>
+        <w:pStyle w:val="ListParagraph"/>
+        <w:numPr>
+          <w:ilvl w:val="1"/>
+          <w:numId w:val="5"/>
+        </w:numPr>
+      </w:pPr>
+      <w:r>
+        <w:t>DateTimePicker thể hiện thông tin ngày sinh của nhân viên.</w:t>
+      </w:r>
+    </w:p>
+    <w:p>
+      <w:pPr>
+        <w:pStyle w:val="ListParagraph"/>
+        <w:numPr>
+          <w:ilvl w:val="1"/>
+          <w:numId w:val="5"/>
+        </w:numPr>
+      </w:pPr>
+      <w:r>
+        <w:t>ComboBox</w:t>
+      </w:r>
+      <w:r>
+        <w:t xml:space="preserve"> Quyền dùng</w:t>
+      </w:r>
+      <w:r>
+        <w:t xml:space="preserve"> thể hiện quyền dùng của nhân viên.</w:t>
+      </w:r>
+    </w:p>
+    <w:p>
+      <w:pPr>
+        <w:pStyle w:val="ListParagraph"/>
+        <w:numPr>
+          <w:ilvl w:val="0"/>
+          <w:numId w:val="5"/>
+        </w:numPr>
+        <w:jc w:val="both"/>
+      </w:pPr>
+      <w:r>
+        <w:t>Phần các nút thao tác:</w:t>
+      </w:r>
+    </w:p>
+    <w:p>
+      <w:pPr>
+        <w:jc w:val="center"/>
+      </w:pPr>
+      <w:r>
+        <w:lastRenderedPageBreak/>
+        <w:drawing>
+          <wp:inline distT="0" distB="0" distL="0" distR="0" wp14:anchorId="107BD517" wp14:editId="3CACC137">
+            <wp:extent cx="591981" cy="1291594"/>
+            <wp:effectExtent l="0" t="0" r="0" b="3810"/>
+            <wp:docPr id="1" name="Picture 1"/>
+            <wp:cNvGraphicFramePr>
+              <a:graphicFrameLocks xmlns:a="http://schemas.openxmlformats.org/drawingml/2006/main" noChangeAspect="1"/>
+            </wp:cNvGraphicFramePr>
+            <a:graphic xmlns:a="http://schemas.openxmlformats.org/drawingml/2006/main">
+              <a:graphicData uri="http://schemas.openxmlformats.org/drawingml/2006/picture">
+                <pic:pic xmlns:pic="http://schemas.openxmlformats.org/drawingml/2006/picture">
+                  <pic:nvPicPr>
+                    <pic:cNvPr id="1" name=""/>
+                    <pic:cNvPicPr/>
+                  </pic:nvPicPr>
+                  <pic:blipFill>
+                    <a:blip r:embed="rId21"/>
+                    <a:stretch>
+                      <a:fillRect/>
+                    </a:stretch>
+                  </pic:blipFill>
+                  <pic:spPr>
+                    <a:xfrm>
+                      <a:off x="0" y="0"/>
+                      <a:ext cx="601755" cy="1312918"/>
+                    </a:xfrm>
+                    <a:prstGeom prst="rect">
+                      <a:avLst/>
+                    </a:prstGeom>
+                  </pic:spPr>
+                </pic:pic>
+              </a:graphicData>
+            </a:graphic>
+          </wp:inline>
+        </w:drawing>
+      </w:r>
+    </w:p>
+    <w:p>
+      <w:pPr>
+        <w:pStyle w:val="ListParagraph"/>
+        <w:numPr>
+          <w:ilvl w:val="1"/>
+          <w:numId w:val="5"/>
+        </w:numPr>
+        <w:jc w:val="both"/>
+      </w:pPr>
+      <w:r>
+        <w:t xml:space="preserve">Các nút </w:t>
+      </w:r>
+      <w:r>
+        <w:rPr>
+          <w:b/>
+        </w:rPr>
+        <w:t>Thêm,</w:t>
+      </w:r>
+      <w:r>
+        <w:t xml:space="preserve"> </w:t>
+      </w:r>
+      <w:r>
+        <w:rPr>
+          <w:b/>
+        </w:rPr>
+        <w:t>Sửa, Xóa</w:t>
+      </w:r>
+      <w:r>
+        <w:t xml:space="preserve"> chỉ người dùng có quyền “Quản lý” mới có thể sử dụng</w:t>
+      </w:r>
+      <w:r>
+        <w:t>.</w:t>
+      </w:r>
+    </w:p>
+    <w:p>
+      <w:pPr>
+        <w:pStyle w:val="ListParagraph"/>
+        <w:numPr>
+          <w:ilvl w:val="1"/>
+          <w:numId w:val="5"/>
+        </w:numPr>
+        <w:jc w:val="both"/>
+      </w:pPr>
+      <w:r>
+        <w:t xml:space="preserve">Nút </w:t>
+      </w:r>
+      <w:r>
+        <w:rPr>
+          <w:b/>
+        </w:rPr>
+        <w:t>Lưu, Không lưu</w:t>
+      </w:r>
+      <w:r>
+        <w:t xml:space="preserve"> chỉ được sử dụng khi chọn nút </w:t>
+      </w:r>
+      <w:r>
+        <w:rPr>
+          <w:b/>
+        </w:rPr>
+        <w:t xml:space="preserve">Thêm </w:t>
+      </w:r>
+      <w:r>
+        <w:t xml:space="preserve">hoặc </w:t>
+      </w:r>
+      <w:r>
+        <w:rPr>
+          <w:b/>
+        </w:rPr>
+        <w:t>Sửa.</w:t>
+      </w:r>
+    </w:p>
+    <w:p>
+      <w:pPr>
+        <w:pStyle w:val="ListParagraph"/>
+        <w:numPr>
+          <w:ilvl w:val="1"/>
+          <w:numId w:val="5"/>
+        </w:numPr>
+        <w:jc w:val="both"/>
+      </w:pPr>
+      <w:r>
+        <w:t xml:space="preserve">Nút </w:t>
+      </w:r>
+      <w:r>
+        <w:rPr>
+          <w:b/>
+        </w:rPr>
+        <w:t xml:space="preserve">Thêm </w:t>
+      </w:r>
+      <w:r>
+        <w:t>cho phép thêm nhân viên mới.</w:t>
+      </w:r>
+    </w:p>
+    <w:p>
+      <w:pPr>
+        <w:pStyle w:val="ListParagraph"/>
+        <w:numPr>
+          <w:ilvl w:val="1"/>
+          <w:numId w:val="5"/>
+        </w:numPr>
+        <w:jc w:val="both"/>
+      </w:pPr>
+      <w:r>
+        <w:t xml:space="preserve">Nút </w:t>
+      </w:r>
+      <w:r>
+        <w:rPr>
+          <w:b/>
+        </w:rPr>
+        <w:t>Sửa</w:t>
+      </w:r>
+      <w:r>
+        <w:t xml:space="preserve"> chỉ cho phép sửa thông tin nhân viên không cho phép sửa mã số nhân viên và mật khẩu.</w:t>
+      </w:r>
+    </w:p>
+    <w:p>
+      <w:pPr>
+        <w:pStyle w:val="ListParagraph"/>
+        <w:numPr>
+          <w:ilvl w:val="1"/>
+          <w:numId w:val="5"/>
+        </w:numPr>
+        <w:jc w:val="both"/>
+      </w:pPr>
+      <w:r>
+        <w:t xml:space="preserve">Nút </w:t>
+      </w:r>
+      <w:r>
+        <w:rPr>
+          <w:b/>
+        </w:rPr>
+        <w:t>Xóa</w:t>
+      </w:r>
+      <w:r>
+        <w:rPr>
+          <w:b/>
+        </w:rPr>
+        <w:t xml:space="preserve"> </w:t>
+      </w:r>
+      <w:r>
+        <w:t xml:space="preserve">thực hiện xóa các nhân viên. </w:t>
+      </w:r>
+    </w:p>
+    <w:p>
+      <w:pPr>
+        <w:pStyle w:val="ListParagraph"/>
+        <w:numPr>
+          <w:ilvl w:val="2"/>
+          <w:numId w:val="5"/>
+        </w:numPr>
+        <w:jc w:val="both"/>
+      </w:pPr>
+      <w:r>
+        <w:t>Khi thực hiện xóa sẽ xuất hiện một thông báo xác nhận việc xóa.</w:t>
+      </w:r>
+    </w:p>
+    <w:p>
+      <w:pPr>
+        <w:jc w:val="center"/>
+      </w:pPr>
+      <w:r>
+        <w:rPr>
+          <w:noProof/>
+        </w:rPr>
+        <w:drawing>
+          <wp:inline distT="0" distB="0" distL="0" distR="0">
+            <wp:extent cx="993683" cy="615556"/>
+            <wp:effectExtent l="0" t="0" r="0" b="0"/>
+            <wp:docPr id="30" name="Picture 30"/>
+            <wp:cNvGraphicFramePr>
+              <a:graphicFrameLocks xmlns:a="http://schemas.openxmlformats.org/drawingml/2006/main" noChangeAspect="1"/>
+            </wp:cNvGraphicFramePr>
+            <a:graphic xmlns:a="http://schemas.openxmlformats.org/drawingml/2006/main">
+              <a:graphicData uri="http://schemas.openxmlformats.org/drawingml/2006/picture">
+                <pic:pic xmlns:pic="http://schemas.openxmlformats.org/drawingml/2006/picture">
+                  <pic:nvPicPr>
+                    <pic:cNvPr id="30" name="B5C72AD.tmp"/>
+                    <pic:cNvPicPr/>
+                  </pic:nvPicPr>
+                  <pic:blipFill>
+                    <a:blip r:embed="rId22">
+                      <a:extLst>
+                        <a:ext uri="{28A0092B-C50C-407E-A947-70E740481C1C}">
+                          <a14:useLocalDpi xmlns:a14="http://schemas.microsoft.com/office/drawing/2010/main" val="0"/>
+                        </a:ext>
+                      </a:extLst>
+                    </a:blip>
+                    <a:stretch>
+                      <a:fillRect/>
+                    </a:stretch>
+                  </pic:blipFill>
+                  <pic:spPr>
+                    <a:xfrm>
+                      <a:off x="0" y="0"/>
+                      <a:ext cx="1017130" cy="630081"/>
+                    </a:xfrm>
+                    <a:prstGeom prst="rect">
+                      <a:avLst/>
+                    </a:prstGeom>
+                  </pic:spPr>
+                </pic:pic>
+              </a:graphicData>
+            </a:graphic>
+          </wp:inline>
+        </w:drawing>
+      </w:r>
+    </w:p>
+    <w:p>
+      <w:pPr>
+        <w:pStyle w:val="ListParagraph"/>
+        <w:numPr>
+          <w:ilvl w:val="2"/>
+          <w:numId w:val="5"/>
+        </w:numPr>
+        <w:jc w:val="both"/>
+      </w:pPr>
+      <w:r>
+        <w:t>Trong trường hợp dữ liệu nhân viên tồn tại ở form phát sinh thì không</w:t>
+      </w:r>
+      <w:r>
+        <w:t xml:space="preserve"> phép</w:t>
+      </w:r>
+      <w:r>
+        <w:t xml:space="preserve"> cho xóa.</w:t>
+      </w:r>
+    </w:p>
+    <w:p>
+      <w:pPr>
+        <w:jc w:val="center"/>
+      </w:pPr>
+      <w:r>
+        <w:rPr>
+          <w:noProof/>
+        </w:rPr>
+        <w:drawing>
+          <wp:inline distT="0" distB="0" distL="0" distR="0">
+            <wp:extent cx="1902797" cy="677841"/>
+            <wp:effectExtent l="0" t="0" r="2540" b="8255"/>
+            <wp:docPr id="29" name="Picture 29"/>
+            <wp:cNvGraphicFramePr>
+              <a:graphicFrameLocks xmlns:a="http://schemas.openxmlformats.org/drawingml/2006/main" noChangeAspect="1"/>
+            </wp:cNvGraphicFramePr>
+            <a:graphic xmlns:a="http://schemas.openxmlformats.org/drawingml/2006/main">
+              <a:graphicData uri="http://schemas.openxmlformats.org/drawingml/2006/picture">
+                <pic:pic xmlns:pic="http://schemas.openxmlformats.org/drawingml/2006/picture">
+                  <pic:nvPicPr>
+                    <pic:cNvPr id="29" name="B5C8096.tmp"/>
+                    <pic:cNvPicPr/>
+                  </pic:nvPicPr>
+                  <pic:blipFill>
+                    <a:blip r:embed="rId23">
+                      <a:extLst>
+                        <a:ext uri="{28A0092B-C50C-407E-A947-70E740481C1C}">
+                          <a14:useLocalDpi xmlns:a14="http://schemas.microsoft.com/office/drawing/2010/main" val="0"/>
+                        </a:ext>
+                      </a:extLst>
+                    </a:blip>
+                    <a:stretch>
+                      <a:fillRect/>
+                    </a:stretch>
+                  </pic:blipFill>
+                  <pic:spPr>
+                    <a:xfrm>
+                      <a:off x="0" y="0"/>
+                      <a:ext cx="1938444" cy="690540"/>
+                    </a:xfrm>
+                    <a:prstGeom prst="rect">
+                      <a:avLst/>
+                    </a:prstGeom>
+                  </pic:spPr>
+                </pic:pic>
+              </a:graphicData>
+            </a:graphic>
+          </wp:inline>
+        </w:drawing>
+      </w:r>
+    </w:p>
+    <w:p>
+      <w:pPr>
+        <w:pStyle w:val="ListParagraph"/>
+        <w:numPr>
+          <w:ilvl w:val="1"/>
+          <w:numId w:val="5"/>
+        </w:numPr>
+        <w:jc w:val="both"/>
+      </w:pPr>
+      <w:r>
+        <w:t xml:space="preserve">Nút </w:t>
+      </w:r>
+      <w:r>
+        <w:rPr>
+          <w:b/>
+        </w:rPr>
+        <w:t>Lưu</w:t>
+      </w:r>
+      <w:r>
+        <w:rPr>
+          <w:b/>
+        </w:rPr>
+        <w:t xml:space="preserve"> </w:t>
+      </w:r>
+      <w:r>
+        <w:t>thực hiện kiểm tra và cập nhật dữ liệu khi chính xác:</w:t>
+      </w:r>
+    </w:p>
+    <w:p>
+      <w:pPr>
+        <w:pStyle w:val="ListParagraph"/>
+        <w:numPr>
+          <w:ilvl w:val="2"/>
+          <w:numId w:val="5"/>
+        </w:numPr>
+        <w:jc w:val="both"/>
+      </w:pPr>
+      <w:r>
+        <w:t>Để thực hiện lưu bạn cần điền ít nhất vào các trường mã nhân viên, họ tên (bao gồm họ lót và tên), mật khẩu. Nếu không sẽ nhận được 1 trong các thông báo sau:</w:t>
+      </w:r>
+    </w:p>
+    <w:p>
+      <w:pPr>
+        <w:jc w:val="center"/>
+      </w:pPr>
+      <w:r>
+        <w:rPr>
+          <w:noProof/>
+        </w:rPr>
+        <w:drawing>
+          <wp:inline distT="0" distB="0" distL="0" distR="0">
+            <wp:extent cx="1057110" cy="651475"/>
+            <wp:effectExtent l="0" t="0" r="0" b="0"/>
+            <wp:docPr id="31" name="Picture 31"/>
+            <wp:cNvGraphicFramePr>
+              <a:graphicFrameLocks xmlns:a="http://schemas.openxmlformats.org/drawingml/2006/main" noChangeAspect="1"/>
+            </wp:cNvGraphicFramePr>
+            <a:graphic xmlns:a="http://schemas.openxmlformats.org/drawingml/2006/main">
+              <a:graphicData uri="http://schemas.openxmlformats.org/drawingml/2006/picture">
+                <pic:pic xmlns:pic="http://schemas.openxmlformats.org/drawingml/2006/picture">
+                  <pic:nvPicPr>
+                    <pic:cNvPr id="31" name="B5C1F50.tmp"/>
+                    <pic:cNvPicPr/>
+                  </pic:nvPicPr>
+                  <pic:blipFill>
+                    <a:blip r:embed="rId24">
+                      <a:extLst>
+                        <a:ext uri="{28A0092B-C50C-407E-A947-70E740481C1C}">
+                          <a14:useLocalDpi xmlns:a14="http://schemas.microsoft.com/office/drawing/2010/main" val="0"/>
+                        </a:ext>
+                      </a:extLst>
+                    </a:blip>
+                    <a:stretch>
+                      <a:fillRect/>
+                    </a:stretch>
+                  </pic:blipFill>
+                  <pic:spPr>
+                    <a:xfrm>
+                      <a:off x="0" y="0"/>
+                      <a:ext cx="1074602" cy="662255"/>
+                    </a:xfrm>
+                    <a:prstGeom prst="rect">
+                      <a:avLst/>
+                    </a:prstGeom>
+                  </pic:spPr>
+                </pic:pic>
+              </a:graphicData>
+            </a:graphic>
+          </wp:inline>
+        </w:drawing>
+      </w:r>
+      <w:r>
+        <w:rPr>
+          <w:noProof/>
+        </w:rPr>
+        <w:drawing>
+          <wp:inline distT="0" distB="0" distL="0" distR="0">
+            <wp:extent cx="1051200" cy="651600"/>
+            <wp:effectExtent l="0" t="0" r="0" b="0"/>
+            <wp:docPr id="32" name="Picture 32"/>
+            <wp:cNvGraphicFramePr>
+              <a:graphicFrameLocks xmlns:a="http://schemas.openxmlformats.org/drawingml/2006/main" noChangeAspect="1"/>
+            </wp:cNvGraphicFramePr>
+            <a:graphic xmlns:a="http://schemas.openxmlformats.org/drawingml/2006/main">
+              <a:graphicData uri="http://schemas.openxmlformats.org/drawingml/2006/picture">
+                <pic:pic xmlns:pic="http://schemas.openxmlformats.org/drawingml/2006/picture">
+                  <pic:nvPicPr>
+                    <pic:cNvPr id="32" name="B5C5BFC.tmp"/>
+                    <pic:cNvPicPr/>
+                  </pic:nvPicPr>
+                  <pic:blipFill>
+                    <a:blip r:embed="rId25" cstate="print">
+                      <a:extLst>
+                        <a:ext uri="{28A0092B-C50C-407E-A947-70E740481C1C}">
+                          <a14:useLocalDpi xmlns:a14="http://schemas.microsoft.com/office/drawing/2010/main" val="0"/>
+                        </a:ext>
+                      </a:extLst>
+                    </a:blip>
+                    <a:stretch>
+                      <a:fillRect/>
+                    </a:stretch>
+                  </pic:blipFill>
+                  <pic:spPr>
+                    <a:xfrm>
+                      <a:off x="0" y="0"/>
+                      <a:ext cx="1051200" cy="651600"/>
+                    </a:xfrm>
+                    <a:prstGeom prst="rect">
+                      <a:avLst/>
+                    </a:prstGeom>
+                  </pic:spPr>
+                </pic:pic>
+              </a:graphicData>
+            </a:graphic>
+          </wp:inline>
+        </w:drawing>
+      </w:r>
+      <w:r>
+        <w:rPr>
+          <w:noProof/>
+        </w:rPr>
+        <w:drawing>
+          <wp:inline distT="0" distB="0" distL="0" distR="0">
+            <wp:extent cx="1062000" cy="651600"/>
+            <wp:effectExtent l="0" t="0" r="5080" b="0"/>
+            <wp:docPr id="33" name="Picture 33"/>
+            <wp:cNvGraphicFramePr>
+              <a:graphicFrameLocks xmlns:a="http://schemas.openxmlformats.org/drawingml/2006/main" noChangeAspect="1"/>
+            </wp:cNvGraphicFramePr>
+            <a:graphic xmlns:a="http://schemas.openxmlformats.org/drawingml/2006/main">
+              <a:graphicData uri="http://schemas.openxmlformats.org/drawingml/2006/picture">
+                <pic:pic xmlns:pic="http://schemas.openxmlformats.org/drawingml/2006/picture">
+                  <pic:nvPicPr>
+                    <pic:cNvPr id="33" name="B5CA0E6.tmp"/>
+                    <pic:cNvPicPr/>
+                  </pic:nvPicPr>
+                  <pic:blipFill>
+                    <a:blip r:embed="rId26" cstate="print">
+                      <a:extLst>
+                        <a:ext uri="{28A0092B-C50C-407E-A947-70E740481C1C}">
+                          <a14:useLocalDpi xmlns:a14="http://schemas.microsoft.com/office/drawing/2010/main" val="0"/>
+                        </a:ext>
+                      </a:extLst>
+                    </a:blip>
+                    <a:stretch>
+                      <a:fillRect/>
+                    </a:stretch>
+                  </pic:blipFill>
+                  <pic:spPr>
+                    <a:xfrm>
+                      <a:off x="0" y="0"/>
+                      <a:ext cx="1062000" cy="651600"/>
+                    </a:xfrm>
+                    <a:prstGeom prst="rect">
+                      <a:avLst/>
+                    </a:prstGeom>
+                  </pic:spPr>
+                </pic:pic>
+              </a:graphicData>
+            </a:graphic>
+          </wp:inline>
+        </w:drawing>
+      </w:r>
+      <w:r>
+        <w:rPr>
+          <w:noProof/>
+        </w:rPr>
+        <w:drawing>
+          <wp:inline distT="0" distB="0" distL="0" distR="0">
+            <wp:extent cx="1191600" cy="651600"/>
+            <wp:effectExtent l="0" t="0" r="8890" b="0"/>
+            <wp:docPr id="35" name="Picture 35"/>
+            <wp:cNvGraphicFramePr>
+              <a:graphicFrameLocks xmlns:a="http://schemas.openxmlformats.org/drawingml/2006/main" noChangeAspect="1"/>
+            </wp:cNvGraphicFramePr>
+            <a:graphic xmlns:a="http://schemas.openxmlformats.org/drawingml/2006/main">
+              <a:graphicData uri="http://schemas.openxmlformats.org/drawingml/2006/picture">
+                <pic:pic xmlns:pic="http://schemas.openxmlformats.org/drawingml/2006/picture">
+                  <pic:nvPicPr>
+                    <pic:cNvPr id="35" name="B5C2A4C.tmp"/>
+                    <pic:cNvPicPr/>
+                  </pic:nvPicPr>
+                  <pic:blipFill>
+                    <a:blip r:embed="rId27" cstate="print">
+                      <a:extLst>
+                        <a:ext uri="{28A0092B-C50C-407E-A947-70E740481C1C}">
+                          <a14:useLocalDpi xmlns:a14="http://schemas.microsoft.com/office/drawing/2010/main" val="0"/>
+                        </a:ext>
+                      </a:extLst>
+                    </a:blip>
+                    <a:stretch>
+                      <a:fillRect/>
+                    </a:stretch>
+                  </pic:blipFill>
+                  <pic:spPr>
+                    <a:xfrm>
+                      <a:off x="0" y="0"/>
+                      <a:ext cx="1191600" cy="651600"/>
+                    </a:xfrm>
+                    <a:prstGeom prst="rect">
+                      <a:avLst/>
+                    </a:prstGeom>
+                  </pic:spPr>
+                </pic:pic>
+              </a:graphicData>
+            </a:graphic>
+          </wp:inline>
+        </w:drawing>
+      </w:r>
+    </w:p>
+    <w:p>
+      <w:pPr>
+        <w:pStyle w:val="ListParagraph"/>
+        <w:numPr>
+          <w:ilvl w:val="1"/>
+          <w:numId w:val="5"/>
+        </w:numPr>
+      </w:pPr>
+      <w:r>
+        <w:t xml:space="preserve">Nút </w:t>
+      </w:r>
+      <w:r>
+        <w:rPr>
+          <w:b/>
+        </w:rPr>
+        <w:t>Không lưu</w:t>
+      </w:r>
+      <w:r>
+        <w:rPr>
+          <w:b/>
+        </w:rPr>
+        <w:t xml:space="preserve"> </w:t>
+      </w:r>
+      <w:r>
+        <w:t>hủy bỏ các thay đổi.</w:t>
+      </w:r>
+    </w:p>
+    <w:p>
+      <w:pPr>
+        <w:pStyle w:val="ListParagraph"/>
+        <w:numPr>
+          <w:ilvl w:val="1"/>
+          <w:numId w:val="5"/>
+        </w:numPr>
+      </w:pPr>
+      <w:r>
+        <w:t xml:space="preserve">Nút </w:t>
+      </w:r>
+      <w:r>
+        <w:rPr>
+          <w:b/>
+        </w:rPr>
+        <w:t>Đóng</w:t>
+      </w:r>
+      <w:r>
+        <w:rPr>
+          <w:b/>
+        </w:rPr>
+        <w:t xml:space="preserve"> </w:t>
+      </w:r>
+      <w:r>
+        <w:t>cho phép đóng form.</w:t>
+      </w:r>
+    </w:p>
+    <w:p>
+      <w:pPr>
+        <w:pStyle w:val="ListParagraph"/>
+        <w:numPr>
+          <w:ilvl w:val="0"/>
+          <w:numId w:val="5"/>
+        </w:numPr>
+        <w:jc w:val="both"/>
+      </w:pPr>
+      <w:r>
+        <w:t>Phần bảng hiển thị thông tin các nhân viên:</w:t>
+      </w:r>
+    </w:p>
+    <w:p>
+      <w:pPr>
+        <w:pStyle w:val="ListParagraph"/>
+        <w:numPr>
+          <w:ilvl w:val="1"/>
+          <w:numId w:val="5"/>
+        </w:numPr>
+        <w:jc w:val="both"/>
+      </w:pPr>
+      <w:r>
+        <w:t>DataGridView thể hiện thông tin của các nhân viên.</w:t>
+      </w:r>
+    </w:p>
+    <w:p>
+      <w:r>
+        <w:rPr>
+          <w:noProof/>
+        </w:rPr>
+        <w:drawing>
+          <wp:inline distT="0" distB="0" distL="0" distR="0" wp14:anchorId="2FB79F1D" wp14:editId="325FE4E4">
+            <wp:extent cx="5760720" cy="1493520"/>
+            <wp:effectExtent l="0" t="0" r="0" b="0"/>
+            <wp:docPr id="36" name="Picture 36"/>
+            <wp:cNvGraphicFramePr>
+              <a:graphicFrameLocks xmlns:a="http://schemas.openxmlformats.org/drawingml/2006/main" noChangeAspect="1"/>
+            </wp:cNvGraphicFramePr>
+            <a:graphic xmlns:a="http://schemas.openxmlformats.org/drawingml/2006/main">
+              <a:graphicData uri="http://schemas.openxmlformats.org/drawingml/2006/picture">
+                <pic:pic xmlns:pic="http://schemas.openxmlformats.org/drawingml/2006/picture">
+                  <pic:nvPicPr>
+                    <pic:cNvPr id="36" name="B5C1CA7.tmp"/>
+                    <pic:cNvPicPr/>
+                  </pic:nvPicPr>
+                  <pic:blipFill>
+                    <a:blip r:embed="rId28">
+                      <a:extLst>
+                        <a:ext uri="{28A0092B-C50C-407E-A947-70E740481C1C}">
+                          <a14:useLocalDpi xmlns:a14="http://schemas.microsoft.com/office/drawing/2010/main" val="0"/>
+                        </a:ext>
+                      </a:extLst>
+                    </a:blip>
+                    <a:stretch>
+                      <a:fillRect/>
+                    </a:stretch>
+                  </pic:blipFill>
+                  <pic:spPr>
+                    <a:xfrm>
+                      <a:off x="0" y="0"/>
+                      <a:ext cx="5760720" cy="1493520"/>
+                    </a:xfrm>
+                    <a:prstGeom prst="rect">
+                      <a:avLst/>
+                    </a:prstGeom>
+                  </pic:spPr>
+                </pic:pic>
+              </a:graphicData>
+            </a:graphic>
+          </wp:inline>
+        </w:drawing>
+      </w:r>
+    </w:p>
+    <w:p>
+      <w:pPr>
+        <w:pStyle w:val="ListParagraph"/>
+        <w:numPr>
+          <w:ilvl w:val="1"/>
+          <w:numId w:val="5"/>
+        </w:numPr>
+        <w:jc w:val="both"/>
+      </w:pPr>
+      <w:r>
+        <w:lastRenderedPageBreak/>
+        <w:t>Ở trường giới tính không tích là nữ, có tích là nam</w:t>
+      </w:r>
+    </w:p>
+    <w:p>
+      <w:pPr>
+        <w:pStyle w:val="ListParagraph"/>
+        <w:numPr>
+          <w:ilvl w:val="1"/>
+          <w:numId w:val="5"/>
+        </w:numPr>
+        <w:jc w:val="both"/>
+      </w:pPr>
+      <w:r>
+        <w:t>Ở trường ngày sinh định dạng theo dd/MM/yyyy</w:t>
+      </w:r>
+    </w:p>
+    <w:p>
+      <w:pPr>
+        <w:pStyle w:val="ListParagraph"/>
+        <w:numPr>
+          <w:ilvl w:val="0"/>
+          <w:numId w:val="4"/>
+        </w:numPr>
+        <w:spacing w:before="120" w:after="120" w:line="288" w:lineRule="auto"/>
+        <w:ind w:left="426" w:hanging="426"/>
+        <w:contextualSpacing w:val="0"/>
+        <w:jc w:val="both"/>
+        <w:rPr>
+          <w:b/>
+        </w:rPr>
+      </w:pPr>
+      <w:r>
+        <w:rPr>
+          <w:b/>
+        </w:rPr>
+        <w:t>Form hàng hóa</w:t>
+      </w:r>
+    </w:p>
+    <w:p>
+      <w:pPr>
+        <w:spacing w:before="120" w:after="120" w:line="288" w:lineRule="auto"/>
+        <w:jc w:val="center"/>
+        <w:rPr>
+          <w:b/>
+        </w:rPr>
+      </w:pPr>
+      <w:r>
+        <w:rPr>
+          <w:b/>
+          <w:noProof/>
+        </w:rPr>
+        <w:drawing>
+          <wp:inline distT="0" distB="0" distL="0" distR="0">
+            <wp:extent cx="2816875" cy="2574062"/>
+            <wp:effectExtent l="0" t="0" r="2540" b="0"/>
+            <wp:docPr id="37" name="Picture 37"/>
+            <wp:cNvGraphicFramePr>
+              <a:graphicFrameLocks xmlns:a="http://schemas.openxmlformats.org/drawingml/2006/main" noChangeAspect="1"/>
+            </wp:cNvGraphicFramePr>
+            <a:graphic xmlns:a="http://schemas.openxmlformats.org/drawingml/2006/main">
+              <a:graphicData uri="http://schemas.openxmlformats.org/drawingml/2006/picture">
+                <pic:pic xmlns:pic="http://schemas.openxmlformats.org/drawingml/2006/picture">
+                  <pic:nvPicPr>
+                    <pic:cNvPr id="37" name="B5CF674.tmp"/>
+                    <pic:cNvPicPr/>
+                  </pic:nvPicPr>
+                  <pic:blipFill>
+                    <a:blip r:embed="rId29" cstate="print">
+                      <a:extLst>
+                        <a:ext uri="{28A0092B-C50C-407E-A947-70E740481C1C}">
+                          <a14:useLocalDpi xmlns:a14="http://schemas.microsoft.com/office/drawing/2010/main" val="0"/>
+                        </a:ext>
+                      </a:extLst>
+                    </a:blip>
+                    <a:stretch>
+                      <a:fillRect/>
+                    </a:stretch>
+                  </pic:blipFill>
+                  <pic:spPr>
+                    <a:xfrm>
+                      <a:off x="0" y="0"/>
+                      <a:ext cx="2828609" cy="2584785"/>
+                    </a:xfrm>
+                    <a:prstGeom prst="rect">
+                      <a:avLst/>
+                    </a:prstGeom>
+                  </pic:spPr>
+                </pic:pic>
+              </a:graphicData>
+            </a:graphic>
+          </wp:inline>
+        </w:drawing>
+      </w:r>
+    </w:p>
+    <w:p>
+      <w:pPr>
+        <w:spacing w:before="120" w:after="120" w:line="288" w:lineRule="auto"/>
+        <w:jc w:val="both"/>
+      </w:pPr>
+      <w:r>
+        <w:t>Form hàng hóa bao gồm:</w:t>
+      </w:r>
+    </w:p>
+    <w:p>
+      <w:pPr>
+        <w:pStyle w:val="ListParagraph"/>
+        <w:numPr>
+          <w:ilvl w:val="0"/>
+          <w:numId w:val="5"/>
+        </w:numPr>
+        <w:spacing w:before="120" w:after="120" w:line="288" w:lineRule="auto"/>
+        <w:jc w:val="both"/>
+      </w:pPr>
+      <w:r>
+        <w:t>Phần thông tin chi tiết của hàng hóa:</w:t>
+      </w:r>
+    </w:p>
+    <w:p>
+      <w:pPr>
+        <w:jc w:val="center"/>
+      </w:pPr>
+      <w:r>
+        <w:rPr>
+          <w:noProof/>
+        </w:rPr>
+        <w:drawing>
+          <wp:inline distT="0" distB="0" distL="0" distR="0">
+            <wp:extent cx="2061364" cy="918807"/>
+            <wp:effectExtent l="0" t="0" r="0" b="0"/>
+            <wp:docPr id="38" name="Picture 38"/>
+            <wp:cNvGraphicFramePr>
+              <a:graphicFrameLocks xmlns:a="http://schemas.openxmlformats.org/drawingml/2006/main" noChangeAspect="1"/>
+            </wp:cNvGraphicFramePr>
+            <a:graphic xmlns:a="http://schemas.openxmlformats.org/drawingml/2006/main">
+              <a:graphicData uri="http://schemas.openxmlformats.org/drawingml/2006/picture">
+                <pic:pic xmlns:pic="http://schemas.openxmlformats.org/drawingml/2006/picture">
+                  <pic:nvPicPr>
+                    <pic:cNvPr id="38" name="B5CA931.tmp"/>
+                    <pic:cNvPicPr/>
+                  </pic:nvPicPr>
+                  <pic:blipFill>
+                    <a:blip r:embed="rId30">
+                      <a:extLst>
+                        <a:ext uri="{28A0092B-C50C-407E-A947-70E740481C1C}">
+                          <a14:useLocalDpi xmlns:a14="http://schemas.microsoft.com/office/drawing/2010/main" val="0"/>
+                        </a:ext>
+                      </a:extLst>
+                    </a:blip>
+                    <a:stretch>
+                      <a:fillRect/>
+                    </a:stretch>
+                  </pic:blipFill>
+                  <pic:spPr>
+                    <a:xfrm>
+                      <a:off x="0" y="0"/>
+                      <a:ext cx="2080004" cy="927115"/>
+                    </a:xfrm>
+                    <a:prstGeom prst="rect">
+                      <a:avLst/>
+                    </a:prstGeom>
+                  </pic:spPr>
+                </pic:pic>
+              </a:graphicData>
+            </a:graphic>
+          </wp:inline>
+        </w:drawing>
+      </w:r>
+    </w:p>
+    <w:p>
+      <w:pPr>
+        <w:pStyle w:val="ListParagraph"/>
+        <w:numPr>
+          <w:ilvl w:val="1"/>
+          <w:numId w:val="5"/>
+        </w:numPr>
+        <w:jc w:val="both"/>
+      </w:pPr>
+      <w:r>
+        <w:t>Các TextBox thể hiện thông tin mã hàng và tên hàng.</w:t>
+      </w:r>
+    </w:p>
+    <w:p>
+      <w:pPr>
+        <w:pStyle w:val="ListParagraph"/>
+        <w:numPr>
+          <w:ilvl w:val="1"/>
+          <w:numId w:val="5"/>
+        </w:numPr>
+        <w:jc w:val="both"/>
+      </w:pPr>
+      <w:r>
+        <w:t xml:space="preserve">ComboBox </w:t>
+      </w:r>
+      <w:r>
+        <w:rPr>
+          <w:b/>
+        </w:rPr>
+        <w:t>Đơn vị tính</w:t>
+      </w:r>
+      <w:r>
+        <w:t xml:space="preserve"> thể hiện đơn vị tính của một hàng hóa bao gồm 6 đơn vị: Bộ, Cái, Chai, Gói, Hộp và Kg.</w:t>
+      </w:r>
+    </w:p>
+    <w:p>
+      <w:pPr>
+        <w:jc w:val="center"/>
+      </w:pPr>
+      <w:r>
+        <w:drawing>
+          <wp:inline distT="0" distB="0" distL="0" distR="0" wp14:anchorId="6A3B5DA2" wp14:editId="1C18C0E9">
+            <wp:extent cx="1511667" cy="699037"/>
+            <wp:effectExtent l="0" t="0" r="0" b="6350"/>
+            <wp:docPr id="41" name="Picture 41"/>
+            <wp:cNvGraphicFramePr>
+              <a:graphicFrameLocks xmlns:a="http://schemas.openxmlformats.org/drawingml/2006/main" noChangeAspect="1"/>
+            </wp:cNvGraphicFramePr>
+            <a:graphic xmlns:a="http://schemas.openxmlformats.org/drawingml/2006/main">
+              <a:graphicData uri="http://schemas.openxmlformats.org/drawingml/2006/picture">
+                <pic:pic xmlns:pic="http://schemas.openxmlformats.org/drawingml/2006/picture">
+                  <pic:nvPicPr>
+                    <pic:cNvPr id="1" name=""/>
+                    <pic:cNvPicPr/>
+                  </pic:nvPicPr>
+                  <pic:blipFill>
+                    <a:blip r:embed="rId31"/>
+                    <a:stretch>
+                      <a:fillRect/>
+                    </a:stretch>
+                  </pic:blipFill>
+                  <pic:spPr>
+                    <a:xfrm>
+                      <a:off x="0" y="0"/>
+                      <a:ext cx="1530378" cy="707690"/>
+                    </a:xfrm>
+                    <a:prstGeom prst="rect">
+                      <a:avLst/>
+                    </a:prstGeom>
+                  </pic:spPr>
+                </pic:pic>
+              </a:graphicData>
+            </a:graphic>
+          </wp:inline>
+        </w:drawing>
+      </w:r>
+    </w:p>
+    <w:p>
+      <w:pPr>
+        <w:pStyle w:val="ListParagraph"/>
+        <w:numPr>
+          <w:ilvl w:val="1"/>
+          <w:numId w:val="5"/>
+        </w:numPr>
+      </w:pPr>
+      <w:r>
+        <w:t xml:space="preserve">ComboBox </w:t>
+      </w:r>
+      <w:r>
+        <w:rPr>
+          <w:b/>
+        </w:rPr>
+        <w:t xml:space="preserve">Loại Hàng </w:t>
+      </w:r>
+      <w:r>
+        <w:t>hiển thị loại hàng của một sản phẩm (Dữ liệu lấy từ bảng loại hàng, giá trị hiển thị là tên loại, giá trị sử dụng là mã loại)</w:t>
+      </w:r>
+      <w:r>
+        <w:t>.</w:t>
+      </w:r>
+    </w:p>
+    <w:p>
+      <w:pPr>
+        <w:pStyle w:val="ListParagraph"/>
+        <w:numPr>
+          <w:ilvl w:val="0"/>
+          <w:numId w:val="5"/>
+        </w:numPr>
+        <w:spacing w:before="120" w:after="120" w:line="288" w:lineRule="auto"/>
+        <w:jc w:val="both"/>
+      </w:pPr>
+      <w:r>
+        <w:t>Phần các nút thao tác:</w:t>
+      </w:r>
+    </w:p>
+    <w:p>
+      <w:pPr>
+        <w:jc w:val="center"/>
+      </w:pPr>
+      <w:r>
+        <w:rPr>
+          <w:noProof/>
+        </w:rPr>
+        <w:drawing>
+          <wp:inline distT="0" distB="0" distL="0" distR="0">
+            <wp:extent cx="3578317" cy="302137"/>
+            <wp:effectExtent l="0" t="0" r="3175" b="3175"/>
+            <wp:docPr id="39" name="Picture 39"/>
+            <wp:cNvGraphicFramePr>
+              <a:graphicFrameLocks xmlns:a="http://schemas.openxmlformats.org/drawingml/2006/main" noChangeAspect="1"/>
+            </wp:cNvGraphicFramePr>
+            <a:graphic xmlns:a="http://schemas.openxmlformats.org/drawingml/2006/main">
+              <a:graphicData uri="http://schemas.openxmlformats.org/drawingml/2006/picture">
+                <pic:pic xmlns:pic="http://schemas.openxmlformats.org/drawingml/2006/picture">
+                  <pic:nvPicPr>
+                    <pic:cNvPr id="39" name="B5CF500.tmp"/>
+                    <pic:cNvPicPr/>
+                  </pic:nvPicPr>
+                  <pic:blipFill>
+                    <a:blip r:embed="rId32">
+                      <a:extLst>
+                        <a:ext uri="{28A0092B-C50C-407E-A947-70E740481C1C}">
+                          <a14:useLocalDpi xmlns:a14="http://schemas.microsoft.com/office/drawing/2010/main" val="0"/>
+                        </a:ext>
+                      </a:extLst>
+                    </a:blip>
+                    <a:stretch>
+                      <a:fillRect/>
+                    </a:stretch>
+                  </pic:blipFill>
+                  <pic:spPr>
+                    <a:xfrm>
+                      <a:off x="0" y="0"/>
+                      <a:ext cx="3853193" cy="325346"/>
+                    </a:xfrm>
+                    <a:prstGeom prst="rect">
+                      <a:avLst/>
+                    </a:prstGeom>
+                  </pic:spPr>
+                </pic:pic>
+              </a:graphicData>
+            </a:graphic>
+          </wp:inline>
+        </w:drawing>
+      </w:r>
+    </w:p>
+    <w:p>
+      <w:pPr>
+        <w:pStyle w:val="ListParagraph"/>
+        <w:numPr>
+          <w:ilvl w:val="1"/>
+          <w:numId w:val="5"/>
+        </w:numPr>
+        <w:jc w:val="both"/>
+      </w:pPr>
+      <w:r>
+        <w:t xml:space="preserve">Các nút </w:t>
+      </w:r>
+      <w:r>
+        <w:rPr>
+          <w:b/>
+        </w:rPr>
+        <w:t>Thêm,</w:t>
+      </w:r>
+      <w:r>
+        <w:t xml:space="preserve"> </w:t>
+      </w:r>
+      <w:r>
+        <w:rPr>
+          <w:b/>
+        </w:rPr>
+        <w:t>Sửa, Xóa</w:t>
+      </w:r>
+      <w:r>
+        <w:t xml:space="preserve"> chỉ người dùng có quyền “Quản lý” mới có thể sử dụng.</w:t>
+      </w:r>
+    </w:p>
+    <w:p>
+      <w:pPr>
+        <w:pStyle w:val="ListParagraph"/>
+        <w:numPr>
+          <w:ilvl w:val="1"/>
+          <w:numId w:val="5"/>
+        </w:numPr>
+        <w:jc w:val="both"/>
+      </w:pPr>
+      <w:r>
+        <w:t xml:space="preserve">Nút </w:t>
+      </w:r>
+      <w:r>
+        <w:rPr>
+          <w:b/>
+        </w:rPr>
+        <w:t>Lưu, Không lưu</w:t>
+      </w:r>
+      <w:r>
+        <w:t xml:space="preserve"> chỉ được sử dụng khi chọn nút </w:t>
+      </w:r>
+      <w:r>
+        <w:rPr>
+          <w:b/>
+        </w:rPr>
+        <w:t xml:space="preserve">Thêm </w:t>
+      </w:r>
+      <w:r>
+        <w:t xml:space="preserve">hoặc </w:t>
+      </w:r>
+      <w:r>
+        <w:rPr>
+          <w:b/>
+        </w:rPr>
+        <w:t>Sửa.</w:t>
+      </w:r>
+    </w:p>
+    <w:p>
+      <w:pPr>
+        <w:pStyle w:val="ListParagraph"/>
+        <w:numPr>
+          <w:ilvl w:val="1"/>
+          <w:numId w:val="5"/>
+        </w:numPr>
+        <w:jc w:val="both"/>
+      </w:pPr>
+      <w:r>
+        <w:t xml:space="preserve">Nút </w:t>
+      </w:r>
+      <w:r>
+        <w:rPr>
+          <w:b/>
+        </w:rPr>
+        <w:t xml:space="preserve">Thêm </w:t>
+      </w:r>
+      <w:r>
+        <w:t xml:space="preserve">cho phép thêm </w:t>
+      </w:r>
+      <w:r>
+        <w:t>hàng hóa</w:t>
+      </w:r>
+      <w:r>
+        <w:t xml:space="preserve"> mới.</w:t>
+      </w:r>
+    </w:p>
+    <w:p>
+      <w:pPr>
+        <w:pStyle w:val="ListParagraph"/>
+        <w:numPr>
+          <w:ilvl w:val="1"/>
+          <w:numId w:val="5"/>
+        </w:numPr>
+        <w:jc w:val="both"/>
+      </w:pPr>
+      <w:r>
+        <w:t xml:space="preserve">Nút </w:t>
+      </w:r>
+      <w:r>
+        <w:rPr>
+          <w:b/>
+        </w:rPr>
+        <w:t>Sửa</w:t>
+      </w:r>
+      <w:r>
+        <w:t xml:space="preserve"> chỉ cho phép sửa thông </w:t>
+      </w:r>
+      <w:r>
+        <w:t>tin hàng hóa</w:t>
+      </w:r>
+      <w:r>
+        <w:t xml:space="preserve"> không cho phép sửa mã </w:t>
+      </w:r>
+      <w:r>
+        <w:t>hàng.</w:t>
+      </w:r>
+    </w:p>
+    <w:p>
+      <w:pPr>
+        <w:pStyle w:val="ListParagraph"/>
+        <w:numPr>
+          <w:ilvl w:val="1"/>
+          <w:numId w:val="5"/>
+        </w:numPr>
+        <w:jc w:val="both"/>
+      </w:pPr>
+      <w:r>
+        <w:t xml:space="preserve">Nút </w:t>
+      </w:r>
+      <w:r>
+        <w:rPr>
+          <w:b/>
+        </w:rPr>
+        <w:t xml:space="preserve">Xóa </w:t>
+      </w:r>
+      <w:r>
+        <w:t xml:space="preserve">thực hiện xóa các </w:t>
+      </w:r>
+      <w:r>
+        <w:t>hàng hóa</w:t>
+      </w:r>
+      <w:r>
+        <w:t>.</w:t>
+      </w:r>
+    </w:p>
+    <w:p>
+      <w:pPr>
+        <w:pStyle w:val="ListParagraph"/>
+        <w:numPr>
+          <w:ilvl w:val="2"/>
+          <w:numId w:val="5"/>
+        </w:numPr>
+        <w:jc w:val="both"/>
+      </w:pPr>
+      <w:r>
+        <w:t>Khi thực hiện xóa sẽ xuất hiện một thông báo xác nhận việc xóa.</w:t>
+      </w:r>
+    </w:p>
+    <w:p>
+      <w:pPr>
+        <w:jc w:val="center"/>
+      </w:pPr>
+      <w:r>
+        <w:rPr>
+          <w:noProof/>
+        </w:rPr>
+        <w:lastRenderedPageBreak/>
+        <w:drawing>
+          <wp:inline distT="0" distB="0" distL="0" distR="0">
+            <wp:extent cx="1347815" cy="632161"/>
+            <wp:effectExtent l="0" t="0" r="5080" b="0"/>
+            <wp:docPr id="55" name="Picture 55"/>
+            <wp:cNvGraphicFramePr>
+              <a:graphicFrameLocks xmlns:a="http://schemas.openxmlformats.org/drawingml/2006/main" noChangeAspect="1"/>
+            </wp:cNvGraphicFramePr>
+            <a:graphic xmlns:a="http://schemas.openxmlformats.org/drawingml/2006/main">
+              <a:graphicData uri="http://schemas.openxmlformats.org/drawingml/2006/picture">
+                <pic:pic xmlns:pic="http://schemas.openxmlformats.org/drawingml/2006/picture">
+                  <pic:nvPicPr>
+                    <pic:cNvPr id="55" name="B5CECEE.tmp"/>
+                    <pic:cNvPicPr/>
+                  </pic:nvPicPr>
+                  <pic:blipFill>
+                    <a:blip r:embed="rId33" cstate="print">
+                      <a:extLst>
+                        <a:ext uri="{28A0092B-C50C-407E-A947-70E740481C1C}">
+                          <a14:useLocalDpi xmlns:a14="http://schemas.microsoft.com/office/drawing/2010/main" val="0"/>
+                        </a:ext>
+                      </a:extLst>
+                    </a:blip>
+                    <a:stretch>
+                      <a:fillRect/>
+                    </a:stretch>
+                  </pic:blipFill>
+                  <pic:spPr>
+                    <a:xfrm>
+                      <a:off x="0" y="0"/>
+                      <a:ext cx="1383883" cy="649078"/>
+                    </a:xfrm>
+                    <a:prstGeom prst="rect">
+                      <a:avLst/>
+                    </a:prstGeom>
+                  </pic:spPr>
+                </pic:pic>
+              </a:graphicData>
+            </a:graphic>
+          </wp:inline>
+        </w:drawing>
+      </w:r>
+    </w:p>
+    <w:p>
+      <w:pPr>
+        <w:pStyle w:val="ListParagraph"/>
+        <w:numPr>
+          <w:ilvl w:val="2"/>
+          <w:numId w:val="5"/>
+        </w:numPr>
+        <w:jc w:val="both"/>
+      </w:pPr>
+      <w:r>
+        <w:t xml:space="preserve">Trong trường hợp dữ liệu </w:t>
+      </w:r>
+      <w:r>
+        <w:t>hàng hóa</w:t>
+      </w:r>
+      <w:r>
+        <w:t xml:space="preserve"> tồn tại ở form phát sinh thì không phép cho xóa.</w:t>
+      </w:r>
+    </w:p>
+    <w:p>
+      <w:pPr>
+        <w:jc w:val="center"/>
+      </w:pPr>
+      <w:r>
+        <w:rPr>
+          <w:noProof/>
+        </w:rPr>
+        <w:drawing>
+          <wp:inline distT="0" distB="0" distL="0" distR="0">
+            <wp:extent cx="1749516" cy="691973"/>
+            <wp:effectExtent l="0" t="0" r="3175" b="0"/>
+            <wp:docPr id="56" name="Picture 56"/>
+            <wp:cNvGraphicFramePr>
+              <a:graphicFrameLocks xmlns:a="http://schemas.openxmlformats.org/drawingml/2006/main" noChangeAspect="1"/>
+            </wp:cNvGraphicFramePr>
+            <a:graphic xmlns:a="http://schemas.openxmlformats.org/drawingml/2006/main">
+              <a:graphicData uri="http://schemas.openxmlformats.org/drawingml/2006/picture">
+                <pic:pic xmlns:pic="http://schemas.openxmlformats.org/drawingml/2006/picture">
+                  <pic:nvPicPr>
+                    <pic:cNvPr id="56" name="B5C4447.tmp"/>
+                    <pic:cNvPicPr/>
+                  </pic:nvPicPr>
+                  <pic:blipFill>
+                    <a:blip r:embed="rId34">
+                      <a:extLst>
+                        <a:ext uri="{28A0092B-C50C-407E-A947-70E740481C1C}">
+                          <a14:useLocalDpi xmlns:a14="http://schemas.microsoft.com/office/drawing/2010/main" val="0"/>
+                        </a:ext>
+                      </a:extLst>
+                    </a:blip>
+                    <a:stretch>
+                      <a:fillRect/>
+                    </a:stretch>
+                  </pic:blipFill>
+                  <pic:spPr>
+                    <a:xfrm>
+                      <a:off x="0" y="0"/>
+                      <a:ext cx="1790502" cy="708184"/>
+                    </a:xfrm>
+                    <a:prstGeom prst="rect">
+                      <a:avLst/>
+                    </a:prstGeom>
+                  </pic:spPr>
+                </pic:pic>
+              </a:graphicData>
+            </a:graphic>
+          </wp:inline>
+        </w:drawing>
+      </w:r>
+    </w:p>
+    <w:p>
+      <w:pPr>
+        <w:pStyle w:val="ListParagraph"/>
+        <w:numPr>
+          <w:ilvl w:val="1"/>
+          <w:numId w:val="5"/>
+        </w:numPr>
+        <w:jc w:val="both"/>
+      </w:pPr>
+      <w:r>
+        <w:t xml:space="preserve">Nút </w:t>
+      </w:r>
+      <w:r>
+        <w:rPr>
+          <w:b/>
+        </w:rPr>
+        <w:t xml:space="preserve">Lưu </w:t>
+      </w:r>
+      <w:r>
+        <w:t>thực hiện kiểm tra và cập nhật dữ liệu khi chính xác:</w:t>
+      </w:r>
+    </w:p>
+    <w:p>
+      <w:pPr>
+        <w:pStyle w:val="ListParagraph"/>
+        <w:numPr>
+          <w:ilvl w:val="2"/>
+          <w:numId w:val="5"/>
+        </w:numPr>
+        <w:jc w:val="both"/>
+      </w:pPr>
+      <w:r>
+        <w:t>Để thực hiện lưu bạn cần điền vào các trường</w:t>
+      </w:r>
+      <w:r>
+        <w:t xml:space="preserve"> mã hàng, tên hàng và phải chọn đơn vị tính và loại hàng</w:t>
+      </w:r>
+      <w:r>
+        <w:t>. Nếu không sẽ nhận được 1 trong các thông báo sau:</w:t>
+      </w:r>
+    </w:p>
+    <w:p>
+      <w:pPr>
+        <w:jc w:val="center"/>
+      </w:pPr>
+      <w:r>
+        <w:rPr>
+          <w:noProof/>
+        </w:rPr>
+        <w:drawing>
+          <wp:inline distT="0" distB="0" distL="0" distR="0">
+            <wp:extent cx="1044000" cy="648000"/>
+            <wp:effectExtent l="0" t="0" r="3810" b="0"/>
+            <wp:docPr id="57" name="Picture 57"/>
+            <wp:cNvGraphicFramePr>
+              <a:graphicFrameLocks xmlns:a="http://schemas.openxmlformats.org/drawingml/2006/main" noChangeAspect="1"/>
+            </wp:cNvGraphicFramePr>
+            <a:graphic xmlns:a="http://schemas.openxmlformats.org/drawingml/2006/main">
+              <a:graphicData uri="http://schemas.openxmlformats.org/drawingml/2006/picture">
+                <pic:pic xmlns:pic="http://schemas.openxmlformats.org/drawingml/2006/picture">
+                  <pic:nvPicPr>
+                    <pic:cNvPr id="57" name="B5C68A9.tmp"/>
+                    <pic:cNvPicPr/>
+                  </pic:nvPicPr>
+                  <pic:blipFill>
+                    <a:blip r:embed="rId35" cstate="print">
+                      <a:extLst>
+                        <a:ext uri="{28A0092B-C50C-407E-A947-70E740481C1C}">
+                          <a14:useLocalDpi xmlns:a14="http://schemas.microsoft.com/office/drawing/2010/main" val="0"/>
+                        </a:ext>
+                      </a:extLst>
+                    </a:blip>
+                    <a:stretch>
+                      <a:fillRect/>
+                    </a:stretch>
+                  </pic:blipFill>
+                  <pic:spPr>
+                    <a:xfrm>
+                      <a:off x="0" y="0"/>
+                      <a:ext cx="1044000" cy="648000"/>
+                    </a:xfrm>
+                    <a:prstGeom prst="rect">
+                      <a:avLst/>
+                    </a:prstGeom>
+                  </pic:spPr>
+                </pic:pic>
+              </a:graphicData>
+            </a:graphic>
+          </wp:inline>
+        </w:drawing>
+      </w:r>
+      <w:r>
+        <w:rPr>
+          <w:noProof/>
+        </w:rPr>
+        <w:drawing>
+          <wp:inline distT="0" distB="0" distL="0" distR="0">
+            <wp:extent cx="1051200" cy="648000"/>
+            <wp:effectExtent l="0" t="0" r="0" b="0"/>
+            <wp:docPr id="58" name="Picture 58"/>
+            <wp:cNvGraphicFramePr>
+              <a:graphicFrameLocks xmlns:a="http://schemas.openxmlformats.org/drawingml/2006/main" noChangeAspect="1"/>
+            </wp:cNvGraphicFramePr>
+            <a:graphic xmlns:a="http://schemas.openxmlformats.org/drawingml/2006/main">
+              <a:graphicData uri="http://schemas.openxmlformats.org/drawingml/2006/picture">
+                <pic:pic xmlns:pic="http://schemas.openxmlformats.org/drawingml/2006/picture">
+                  <pic:nvPicPr>
+                    <pic:cNvPr id="58" name="B5C8CDC.tmp"/>
+                    <pic:cNvPicPr/>
+                  </pic:nvPicPr>
+                  <pic:blipFill>
+                    <a:blip r:embed="rId36" cstate="print">
+                      <a:extLst>
+                        <a:ext uri="{28A0092B-C50C-407E-A947-70E740481C1C}">
+                          <a14:useLocalDpi xmlns:a14="http://schemas.microsoft.com/office/drawing/2010/main" val="0"/>
+                        </a:ext>
+                      </a:extLst>
+                    </a:blip>
+                    <a:stretch>
+                      <a:fillRect/>
+                    </a:stretch>
+                  </pic:blipFill>
+                  <pic:spPr>
+                    <a:xfrm>
+                      <a:off x="0" y="0"/>
+                      <a:ext cx="1051200" cy="648000"/>
+                    </a:xfrm>
+                    <a:prstGeom prst="rect">
+                      <a:avLst/>
+                    </a:prstGeom>
+                  </pic:spPr>
+                </pic:pic>
+              </a:graphicData>
+            </a:graphic>
+          </wp:inline>
+        </w:drawing>
+      </w:r>
+      <w:r>
+        <w:rPr>
+          <w:noProof/>
+        </w:rPr>
+        <w:drawing>
+          <wp:inline distT="0" distB="0" distL="0" distR="0">
+            <wp:extent cx="990000" cy="648000"/>
+            <wp:effectExtent l="0" t="0" r="635" b="0"/>
+            <wp:docPr id="59" name="Picture 59"/>
+            <wp:cNvGraphicFramePr>
+              <a:graphicFrameLocks xmlns:a="http://schemas.openxmlformats.org/drawingml/2006/main" noChangeAspect="1"/>
+            </wp:cNvGraphicFramePr>
+            <a:graphic xmlns:a="http://schemas.openxmlformats.org/drawingml/2006/main">
+              <a:graphicData uri="http://schemas.openxmlformats.org/drawingml/2006/picture">
+                <pic:pic xmlns:pic="http://schemas.openxmlformats.org/drawingml/2006/picture">
+                  <pic:nvPicPr>
+                    <pic:cNvPr id="59" name="B5CB5E1.tmp"/>
+                    <pic:cNvPicPr/>
+                  </pic:nvPicPr>
+                  <pic:blipFill>
+                    <a:blip r:embed="rId37" cstate="print">
+                      <a:extLst>
+                        <a:ext uri="{28A0092B-C50C-407E-A947-70E740481C1C}">
+                          <a14:useLocalDpi xmlns:a14="http://schemas.microsoft.com/office/drawing/2010/main" val="0"/>
+                        </a:ext>
+                      </a:extLst>
+                    </a:blip>
+                    <a:stretch>
+                      <a:fillRect/>
+                    </a:stretch>
+                  </pic:blipFill>
+                  <pic:spPr>
+                    <a:xfrm>
+                      <a:off x="0" y="0"/>
+                      <a:ext cx="990000" cy="648000"/>
+                    </a:xfrm>
+                    <a:prstGeom prst="rect">
+                      <a:avLst/>
+                    </a:prstGeom>
+                  </pic:spPr>
+                </pic:pic>
+              </a:graphicData>
+            </a:graphic>
+          </wp:inline>
+        </w:drawing>
+      </w:r>
+      <w:r>
+        <w:rPr>
+          <w:noProof/>
+        </w:rPr>
+        <w:drawing>
+          <wp:inline distT="0" distB="0" distL="0" distR="0">
+            <wp:extent cx="1054800" cy="648000"/>
+            <wp:effectExtent l="0" t="0" r="0" b="0"/>
+            <wp:docPr id="60" name="Picture 60"/>
+            <wp:cNvGraphicFramePr>
+              <a:graphicFrameLocks xmlns:a="http://schemas.openxmlformats.org/drawingml/2006/main" noChangeAspect="1"/>
+            </wp:cNvGraphicFramePr>
+            <a:graphic xmlns:a="http://schemas.openxmlformats.org/drawingml/2006/main">
+              <a:graphicData uri="http://schemas.openxmlformats.org/drawingml/2006/picture">
+                <pic:pic xmlns:pic="http://schemas.openxmlformats.org/drawingml/2006/picture">
+                  <pic:nvPicPr>
+                    <pic:cNvPr id="60" name="B5CDCD3.tmp"/>
+                    <pic:cNvPicPr/>
+                  </pic:nvPicPr>
+                  <pic:blipFill>
+                    <a:blip r:embed="rId38" cstate="print">
+                      <a:extLst>
+                        <a:ext uri="{28A0092B-C50C-407E-A947-70E740481C1C}">
+                          <a14:useLocalDpi xmlns:a14="http://schemas.microsoft.com/office/drawing/2010/main" val="0"/>
+                        </a:ext>
+                      </a:extLst>
+                    </a:blip>
+                    <a:stretch>
+                      <a:fillRect/>
+                    </a:stretch>
+                  </pic:blipFill>
+                  <pic:spPr>
+                    <a:xfrm>
+                      <a:off x="0" y="0"/>
+                      <a:ext cx="1054800" cy="648000"/>
+                    </a:xfrm>
+                    <a:prstGeom prst="rect">
+                      <a:avLst/>
+                    </a:prstGeom>
+                  </pic:spPr>
+                </pic:pic>
+              </a:graphicData>
+            </a:graphic>
+          </wp:inline>
+        </w:drawing>
+      </w:r>
+    </w:p>
+    <w:p>
+      <w:pPr>
+        <w:pStyle w:val="ListParagraph"/>
+        <w:numPr>
+          <w:ilvl w:val="1"/>
+          <w:numId w:val="5"/>
+        </w:numPr>
+      </w:pPr>
+      <w:r>
+        <w:t xml:space="preserve">Nút </w:t>
+      </w:r>
+      <w:r>
+        <w:rPr>
+          <w:b/>
+        </w:rPr>
+        <w:t xml:space="preserve">Không lưu </w:t>
+      </w:r>
+      <w:r>
+        <w:t>hủy bỏ các thay đổi.</w:t>
+      </w:r>
+    </w:p>
+    <w:p>
+      <w:pPr>
+        <w:pStyle w:val="ListParagraph"/>
+        <w:numPr>
+          <w:ilvl w:val="1"/>
+          <w:numId w:val="5"/>
+        </w:numPr>
+      </w:pPr>
+      <w:r>
+        <w:t xml:space="preserve">Nút </w:t>
+      </w:r>
+      <w:r>
+        <w:rPr>
+          <w:b/>
+        </w:rPr>
+        <w:t xml:space="preserve">Đóng </w:t>
+      </w:r>
+      <w:r>
+        <w:t>cho phép đóng form.</w:t>
+      </w:r>
+    </w:p>
+    <w:p>
+      <w:pPr>
+        <w:pStyle w:val="ListParagraph"/>
+        <w:numPr>
+          <w:ilvl w:val="0"/>
+          <w:numId w:val="5"/>
+        </w:numPr>
+        <w:spacing w:before="120" w:after="120" w:line="288" w:lineRule="auto"/>
+        <w:jc w:val="both"/>
+      </w:pPr>
+      <w:r>
+        <w:t>Phần bảng hiển thị các hàng hóa:</w:t>
+      </w:r>
+    </w:p>
+    <w:p>
+      <w:pPr>
+        <w:pStyle w:val="ListParagraph"/>
+        <w:numPr>
+          <w:ilvl w:val="1"/>
+          <w:numId w:val="5"/>
+        </w:numPr>
+        <w:jc w:val="both"/>
+      </w:pPr>
+      <w:r>
+        <w:t xml:space="preserve">DataGridView thể hiện thông tin của các </w:t>
+      </w:r>
+      <w:r>
+        <w:t>hàng hóa</w:t>
+      </w:r>
+      <w:r>
+        <w:t>.</w:t>
+      </w:r>
+    </w:p>
+    <w:p>
+      <w:pPr>
+        <w:jc w:val="center"/>
+      </w:pPr>
+      <w:r>
+        <w:rPr>
+          <w:noProof/>
+        </w:rPr>
+        <w:drawing>
+          <wp:inline distT="0" distB="0" distL="0" distR="0">
+            <wp:extent cx="3541318" cy="1325262"/>
+            <wp:effectExtent l="0" t="0" r="2540" b="8255"/>
+            <wp:docPr id="40" name="Picture 40"/>
+            <wp:cNvGraphicFramePr>
+              <a:graphicFrameLocks xmlns:a="http://schemas.openxmlformats.org/drawingml/2006/main" noChangeAspect="1"/>
+            </wp:cNvGraphicFramePr>
+            <a:graphic xmlns:a="http://schemas.openxmlformats.org/drawingml/2006/main">
+              <a:graphicData uri="http://schemas.openxmlformats.org/drawingml/2006/picture">
+                <pic:pic xmlns:pic="http://schemas.openxmlformats.org/drawingml/2006/picture">
+                  <pic:nvPicPr>
+                    <pic:cNvPr id="40" name="B5C4B20.tmp"/>
+                    <pic:cNvPicPr/>
+                  </pic:nvPicPr>
+                  <pic:blipFill>
+                    <a:blip r:embed="rId39">
+                      <a:extLst>
+                        <a:ext uri="{28A0092B-C50C-407E-A947-70E740481C1C}">
+                          <a14:useLocalDpi xmlns:a14="http://schemas.microsoft.com/office/drawing/2010/main" val="0"/>
+                        </a:ext>
+                      </a:extLst>
+                    </a:blip>
+                    <a:stretch>
+                      <a:fillRect/>
+                    </a:stretch>
+                  </pic:blipFill>
+                  <pic:spPr>
+                    <a:xfrm>
+                      <a:off x="0" y="0"/>
+                      <a:ext cx="3556167" cy="1330819"/>
+                    </a:xfrm>
+                    <a:prstGeom prst="rect">
+                      <a:avLst/>
+                    </a:prstGeom>
+                  </pic:spPr>
+                </pic:pic>
+              </a:graphicData>
+            </a:graphic>
+          </wp:inline>
+        </w:drawing>
+      </w:r>
+    </w:p>
+    <w:p>
+      <w:pPr>
+        <w:pStyle w:val="ListParagraph"/>
+        <w:numPr>
+          <w:ilvl w:val="0"/>
+          <w:numId w:val="4"/>
+        </w:numPr>
+        <w:spacing w:before="120" w:after="120" w:line="288" w:lineRule="auto"/>
+        <w:ind w:left="426" w:hanging="426"/>
+        <w:contextualSpacing w:val="0"/>
+        <w:jc w:val="both"/>
+        <w:rPr>
+          <w:b/>
+        </w:rPr>
+      </w:pPr>
+      <w:r>
+        <w:rPr>
+          <w:b/>
+        </w:rPr>
+        <w:t>Form loại hàng</w:t>
+      </w:r>
+    </w:p>
+    <w:p>
+      <w:pPr>
+        <w:pStyle w:val="ListParagraph"/>
+        <w:numPr>
+          <w:ilvl w:val="0"/>
+          <w:numId w:val="4"/>
+        </w:numPr>
+        <w:spacing w:before="120" w:after="120" w:line="288" w:lineRule="auto"/>
+        <w:ind w:left="426" w:hanging="426"/>
+        <w:contextualSpacing w:val="0"/>
+        <w:jc w:val="both"/>
+        <w:rPr>
+          <w:b/>
+        </w:rPr>
+      </w:pPr>
+      <w:r>
+        <w:rPr>
+          <w:b/>
+        </w:rPr>
+        <w:t>Form phát sinh</w:t>
       </w:r>
     </w:p>
     <w:p>
@@ -920,6 +4012,118 @@
     </w:lvl>
   </w:abstractNum>
   <w:abstractNum w:abstractNumId="1">
+    <w:nsid w:val="1077563A"/>
+    <w:multiLevelType w:val="hybridMultilevel"/>
+    <w:tmpl w:val="5E4CFD7A"/>
+    <w:lvl w:ilvl="0" w:tplc="5234F910">
+      <w:numFmt w:val="bullet"/>
+      <w:lvlText w:val="-"/>
+      <w:lvlJc w:val="left"/>
+      <w:pPr>
+        <w:ind w:left="786" w:hanging="360"/>
+      </w:pPr>
+      <w:rPr>
+        <w:rFonts w:ascii="Times New Roman" w:eastAsia="Calibri" w:hAnsi="Times New Roman" w:cs="Times New Roman" w:hint="default"/>
+      </w:rPr>
+    </w:lvl>
+    <w:lvl w:ilvl="1" w:tplc="04090003" w:tentative="1">
+      <w:start w:val="1"/>
+      <w:numFmt w:val="bullet"/>
+      <w:lvlText w:val="o"/>
+      <w:lvlJc w:val="left"/>
+      <w:pPr>
+        <w:ind w:left="1506" w:hanging="360"/>
+      </w:pPr>
+      <w:rPr>
+        <w:rFonts w:ascii="Courier New" w:hAnsi="Courier New" w:cs="Courier New" w:hint="default"/>
+      </w:rPr>
+    </w:lvl>
+    <w:lvl w:ilvl="2" w:tplc="04090005" w:tentative="1">
+      <w:start w:val="1"/>
+      <w:numFmt w:val="bullet"/>
+      <w:lvlText w:val=""/>
+      <w:lvlJc w:val="left"/>
+      <w:pPr>
+        <w:ind w:left="2226" w:hanging="360"/>
+      </w:pPr>
+      <w:rPr>
+        <w:rFonts w:ascii="Wingdings" w:hAnsi="Wingdings" w:hint="default"/>
+      </w:rPr>
+    </w:lvl>
+    <w:lvl w:ilvl="3" w:tplc="04090001" w:tentative="1">
+      <w:start w:val="1"/>
+      <w:numFmt w:val="bullet"/>
+      <w:lvlText w:val=""/>
+      <w:lvlJc w:val="left"/>
+      <w:pPr>
+        <w:ind w:left="2946" w:hanging="360"/>
+      </w:pPr>
+      <w:rPr>
+        <w:rFonts w:ascii="Symbol" w:hAnsi="Symbol" w:hint="default"/>
+      </w:rPr>
+    </w:lvl>
+    <w:lvl w:ilvl="4" w:tplc="04090003" w:tentative="1">
+      <w:start w:val="1"/>
+      <w:numFmt w:val="bullet"/>
+      <w:lvlText w:val="o"/>
+      <w:lvlJc w:val="left"/>
+      <w:pPr>
+        <w:ind w:left="3666" w:hanging="360"/>
+      </w:pPr>
+      <w:rPr>
+        <w:rFonts w:ascii="Courier New" w:hAnsi="Courier New" w:cs="Courier New" w:hint="default"/>
+      </w:rPr>
+    </w:lvl>
+    <w:lvl w:ilvl="5" w:tplc="04090005" w:tentative="1">
+      <w:start w:val="1"/>
+      <w:numFmt w:val="bullet"/>
+      <w:lvlText w:val=""/>
+      <w:lvlJc w:val="left"/>
+      <w:pPr>
+        <w:ind w:left="4386" w:hanging="360"/>
+      </w:pPr>
+      <w:rPr>
+        <w:rFonts w:ascii="Wingdings" w:hAnsi="Wingdings" w:hint="default"/>
+      </w:rPr>
+    </w:lvl>
+    <w:lvl w:ilvl="6" w:tplc="04090001" w:tentative="1">
+      <w:start w:val="1"/>
+      <w:numFmt w:val="bullet"/>
+      <w:lvlText w:val=""/>
+      <w:lvlJc w:val="left"/>
+      <w:pPr>
+        <w:ind w:left="5106" w:hanging="360"/>
+      </w:pPr>
+      <w:rPr>
+        <w:rFonts w:ascii="Symbol" w:hAnsi="Symbol" w:hint="default"/>
+      </w:rPr>
+    </w:lvl>
+    <w:lvl w:ilvl="7" w:tplc="04090003" w:tentative="1">
+      <w:start w:val="1"/>
+      <w:numFmt w:val="bullet"/>
+      <w:lvlText w:val="o"/>
+      <w:lvlJc w:val="left"/>
+      <w:pPr>
+        <w:ind w:left="5826" w:hanging="360"/>
+      </w:pPr>
+      <w:rPr>
+        <w:rFonts w:ascii="Courier New" w:hAnsi="Courier New" w:cs="Courier New" w:hint="default"/>
+      </w:rPr>
+    </w:lvl>
+    <w:lvl w:ilvl="8" w:tplc="04090005" w:tentative="1">
+      <w:start w:val="1"/>
+      <w:numFmt w:val="bullet"/>
+      <w:lvlText w:val=""/>
+      <w:lvlJc w:val="left"/>
+      <w:pPr>
+        <w:ind w:left="6546" w:hanging="360"/>
+      </w:pPr>
+      <w:rPr>
+        <w:rFonts w:ascii="Wingdings" w:hAnsi="Wingdings" w:hint="default"/>
+      </w:rPr>
+    </w:lvl>
+  </w:abstractNum>
+  <w:abstractNum w:abstractNumId="2">
     <w:nsid w:val="2892224A"/>
     <w:multiLevelType w:val="hybridMultilevel"/>
     <w:tmpl w:val="52B07C68"/>
@@ -1012,7 +4216,7 @@
       </w:pPr>
     </w:lvl>
   </w:abstractNum>
-  <w:abstractNum w:abstractNumId="2">
+  <w:abstractNum w:abstractNumId="3">
     <w:nsid w:val="3AE35779"/>
     <w:multiLevelType w:val="hybridMultilevel"/>
     <w:tmpl w:val="14A44F18"/>
@@ -1098,7 +4302,231 @@
       </w:pPr>
     </w:lvl>
   </w:abstractNum>
-  <w:abstractNum w:abstractNumId="3">
+  <w:abstractNum w:abstractNumId="4">
+    <w:nsid w:val="3CC1054A"/>
+    <w:multiLevelType w:val="hybridMultilevel"/>
+    <w:tmpl w:val="9F76108C"/>
+    <w:lvl w:ilvl="0" w:tplc="5234F910">
+      <w:numFmt w:val="bullet"/>
+      <w:lvlText w:val="-"/>
+      <w:lvlJc w:val="left"/>
+      <w:pPr>
+        <w:ind w:left="720" w:hanging="360"/>
+      </w:pPr>
+      <w:rPr>
+        <w:rFonts w:ascii="Times New Roman" w:eastAsia="Calibri" w:hAnsi="Times New Roman" w:cs="Times New Roman" w:hint="default"/>
+      </w:rPr>
+    </w:lvl>
+    <w:lvl w:ilvl="1" w:tplc="04090003">
+      <w:start w:val="1"/>
+      <w:numFmt w:val="bullet"/>
+      <w:lvlText w:val="o"/>
+      <w:lvlJc w:val="left"/>
+      <w:pPr>
+        <w:ind w:left="1440" w:hanging="360"/>
+      </w:pPr>
+      <w:rPr>
+        <w:rFonts w:ascii="Courier New" w:hAnsi="Courier New" w:cs="Courier New" w:hint="default"/>
+      </w:rPr>
+    </w:lvl>
+    <w:lvl w:ilvl="2" w:tplc="04090005">
+      <w:start w:val="1"/>
+      <w:numFmt w:val="bullet"/>
+      <w:lvlText w:val=""/>
+      <w:lvlJc w:val="left"/>
+      <w:pPr>
+        <w:ind w:left="2160" w:hanging="360"/>
+      </w:pPr>
+      <w:rPr>
+        <w:rFonts w:ascii="Wingdings" w:hAnsi="Wingdings" w:hint="default"/>
+      </w:rPr>
+    </w:lvl>
+    <w:lvl w:ilvl="3" w:tplc="04090001" w:tentative="1">
+      <w:start w:val="1"/>
+      <w:numFmt w:val="bullet"/>
+      <w:lvlText w:val=""/>
+      <w:lvlJc w:val="left"/>
+      <w:pPr>
+        <w:ind w:left="2880" w:hanging="360"/>
+      </w:pPr>
+      <w:rPr>
+        <w:rFonts w:ascii="Symbol" w:hAnsi="Symbol" w:hint="default"/>
+      </w:rPr>
+    </w:lvl>
+    <w:lvl w:ilvl="4" w:tplc="04090003" w:tentative="1">
+      <w:start w:val="1"/>
+      <w:numFmt w:val="bullet"/>
+      <w:lvlText w:val="o"/>
+      <w:lvlJc w:val="left"/>
+      <w:pPr>
+        <w:ind w:left="3600" w:hanging="360"/>
+      </w:pPr>
+      <w:rPr>
+        <w:rFonts w:ascii="Courier New" w:hAnsi="Courier New" w:cs="Courier New" w:hint="default"/>
+      </w:rPr>
+    </w:lvl>
+    <w:lvl w:ilvl="5" w:tplc="04090005" w:tentative="1">
+      <w:start w:val="1"/>
+      <w:numFmt w:val="bullet"/>
+      <w:lvlText w:val=""/>
+      <w:lvlJc w:val="left"/>
+      <w:pPr>
+        <w:ind w:left="4320" w:hanging="360"/>
+      </w:pPr>
+      <w:rPr>
+        <w:rFonts w:ascii="Wingdings" w:hAnsi="Wingdings" w:hint="default"/>
+      </w:rPr>
+    </w:lvl>
+    <w:lvl w:ilvl="6" w:tplc="04090001" w:tentative="1">
+      <w:start w:val="1"/>
+      <w:numFmt w:val="bullet"/>
+      <w:lvlText w:val=""/>
+      <w:lvlJc w:val="left"/>
+      <w:pPr>
+        <w:ind w:left="5040" w:hanging="360"/>
+      </w:pPr>
+      <w:rPr>
+        <w:rFonts w:ascii="Symbol" w:hAnsi="Symbol" w:hint="default"/>
+      </w:rPr>
+    </w:lvl>
+    <w:lvl w:ilvl="7" w:tplc="04090003" w:tentative="1">
+      <w:start w:val="1"/>
+      <w:numFmt w:val="bullet"/>
+      <w:lvlText w:val="o"/>
+      <w:lvlJc w:val="left"/>
+      <w:pPr>
+        <w:ind w:left="5760" w:hanging="360"/>
+      </w:pPr>
+      <w:rPr>
+        <w:rFonts w:ascii="Courier New" w:hAnsi="Courier New" w:cs="Courier New" w:hint="default"/>
+      </w:rPr>
+    </w:lvl>
+    <w:lvl w:ilvl="8" w:tplc="04090005" w:tentative="1">
+      <w:start w:val="1"/>
+      <w:numFmt w:val="bullet"/>
+      <w:lvlText w:val=""/>
+      <w:lvlJc w:val="left"/>
+      <w:pPr>
+        <w:ind w:left="6480" w:hanging="360"/>
+      </w:pPr>
+      <w:rPr>
+        <w:rFonts w:ascii="Wingdings" w:hAnsi="Wingdings" w:hint="default"/>
+      </w:rPr>
+    </w:lvl>
+  </w:abstractNum>
+  <w:abstractNum w:abstractNumId="5">
+    <w:nsid w:val="571215A2"/>
+    <w:multiLevelType w:val="hybridMultilevel"/>
+    <w:tmpl w:val="14A669E4"/>
+    <w:lvl w:ilvl="0" w:tplc="5234F910">
+      <w:numFmt w:val="bullet"/>
+      <w:lvlText w:val="-"/>
+      <w:lvlJc w:val="left"/>
+      <w:pPr>
+        <w:ind w:left="360" w:hanging="360"/>
+      </w:pPr>
+      <w:rPr>
+        <w:rFonts w:ascii="Times New Roman" w:eastAsia="Calibri" w:hAnsi="Times New Roman" w:cs="Times New Roman" w:hint="default"/>
+      </w:rPr>
+    </w:lvl>
+    <w:lvl w:ilvl="1" w:tplc="04090003" w:tentative="1">
+      <w:start w:val="1"/>
+      <w:numFmt w:val="bullet"/>
+      <w:lvlText w:val="o"/>
+      <w:lvlJc w:val="left"/>
+      <w:pPr>
+        <w:ind w:left="1080" w:hanging="360"/>
+      </w:pPr>
+      <w:rPr>
+        <w:rFonts w:ascii="Courier New" w:hAnsi="Courier New" w:cs="Courier New" w:hint="default"/>
+      </w:rPr>
+    </w:lvl>
+    <w:lvl w:ilvl="2" w:tplc="04090005" w:tentative="1">
+      <w:start w:val="1"/>
+      <w:numFmt w:val="bullet"/>
+      <w:lvlText w:val=""/>
+      <w:lvlJc w:val="left"/>
+      <w:pPr>
+        <w:ind w:left="1800" w:hanging="360"/>
+      </w:pPr>
+      <w:rPr>
+        <w:rFonts w:ascii="Wingdings" w:hAnsi="Wingdings" w:hint="default"/>
+      </w:rPr>
+    </w:lvl>
+    <w:lvl w:ilvl="3" w:tplc="04090001" w:tentative="1">
+      <w:start w:val="1"/>
+      <w:numFmt w:val="bullet"/>
+      <w:lvlText w:val=""/>
+      <w:lvlJc w:val="left"/>
+      <w:pPr>
+        <w:ind w:left="2520" w:hanging="360"/>
+      </w:pPr>
+      <w:rPr>
+        <w:rFonts w:ascii="Symbol" w:hAnsi="Symbol" w:hint="default"/>
+      </w:rPr>
+    </w:lvl>
+    <w:lvl w:ilvl="4" w:tplc="04090003" w:tentative="1">
+      <w:start w:val="1"/>
+      <w:numFmt w:val="bullet"/>
+      <w:lvlText w:val="o"/>
+      <w:lvlJc w:val="left"/>
+      <w:pPr>
+        <w:ind w:left="3240" w:hanging="360"/>
+      </w:pPr>
+      <w:rPr>
+        <w:rFonts w:ascii="Courier New" w:hAnsi="Courier New" w:cs="Courier New" w:hint="default"/>
+      </w:rPr>
+    </w:lvl>
+    <w:lvl w:ilvl="5" w:tplc="04090005" w:tentative="1">
+      <w:start w:val="1"/>
+      <w:numFmt w:val="bullet"/>
+      <w:lvlText w:val=""/>
+      <w:lvlJc w:val="left"/>
+      <w:pPr>
+        <w:ind w:left="3960" w:hanging="360"/>
+      </w:pPr>
+      <w:rPr>
+        <w:rFonts w:ascii="Wingdings" w:hAnsi="Wingdings" w:hint="default"/>
+      </w:rPr>
+    </w:lvl>
+    <w:lvl w:ilvl="6" w:tplc="04090001" w:tentative="1">
+      <w:start w:val="1"/>
+      <w:numFmt w:val="bullet"/>
+      <w:lvlText w:val=""/>
+      <w:lvlJc w:val="left"/>
+      <w:pPr>
+        <w:ind w:left="4680" w:hanging="360"/>
+      </w:pPr>
+      <w:rPr>
+        <w:rFonts w:ascii="Symbol" w:hAnsi="Symbol" w:hint="default"/>
+      </w:rPr>
+    </w:lvl>
+    <w:lvl w:ilvl="7" w:tplc="04090003" w:tentative="1">
+      <w:start w:val="1"/>
+      <w:numFmt w:val="bullet"/>
+      <w:lvlText w:val="o"/>
+      <w:lvlJc w:val="left"/>
+      <w:pPr>
+        <w:ind w:left="5400" w:hanging="360"/>
+      </w:pPr>
+      <w:rPr>
+        <w:rFonts w:ascii="Courier New" w:hAnsi="Courier New" w:cs="Courier New" w:hint="default"/>
+      </w:rPr>
+    </w:lvl>
+    <w:lvl w:ilvl="8" w:tplc="04090005" w:tentative="1">
+      <w:start w:val="1"/>
+      <w:numFmt w:val="bullet"/>
+      <w:lvlText w:val=""/>
+      <w:lvlJc w:val="left"/>
+      <w:pPr>
+        <w:ind w:left="6120" w:hanging="360"/>
+      </w:pPr>
+      <w:rPr>
+        <w:rFonts w:ascii="Wingdings" w:hAnsi="Wingdings" w:hint="default"/>
+      </w:rPr>
+    </w:lvl>
+  </w:abstractNum>
+  <w:abstractNum w:abstractNumId="6">
     <w:nsid w:val="5BCE2B60"/>
     <w:multiLevelType w:val="hybridMultilevel"/>
     <w:tmpl w:val="9AC03A36"/>
@@ -1190,16 +4618,25 @@
     </w:lvl>
   </w:abstractNum>
   <w:num w:numId="1">
-    <w:abstractNumId w:val="2"/>
+    <w:abstractNumId w:val="3"/>
   </w:num>
   <w:num w:numId="2">
     <w:abstractNumId w:val="0"/>
   </w:num>
   <w:num w:numId="3">
+    <w:abstractNumId w:val="2"/>
+  </w:num>
+  <w:num w:numId="4">
+    <w:abstractNumId w:val="6"/>
+  </w:num>
+  <w:num w:numId="5">
+    <w:abstractNumId w:val="4"/>
+  </w:num>
+  <w:num w:numId="6">
     <w:abstractNumId w:val="1"/>
   </w:num>
-  <w:num w:numId="4">
-    <w:abstractNumId w:val="3"/>
+  <w:num w:numId="7">
+    <w:abstractNumId w:val="5"/>
   </w:num>
 </w:numbering>
 </file>
@@ -1591,6 +5028,7 @@
   <w:style w:type="paragraph" w:default="1" w:styleId="Normal">
     <w:name w:val="Normal"/>
     <w:qFormat/>
+    <w:rsid w:val="008B771A"/>
     <w:pPr>
       <w:spacing w:after="160" w:line="259" w:lineRule="auto"/>
     </w:pPr>
@@ -1602,7 +5040,6 @@
   <w:style w:type="character" w:default="1" w:styleId="DefaultParagraphFont">
     <w:name w:val="Default Paragraph Font"/>
     <w:uiPriority w:val="1"/>
-    <w:semiHidden/>
     <w:unhideWhenUsed/>
   </w:style>
   <w:style w:type="table" w:default="1" w:styleId="TableNormal">

</xml_diff>